<commit_message>
Atualização de referência e introdução
</commit_message>
<xml_diff>
--- a/Artigo a ser entregue - Revisão Gabriel.docx
+++ b/Artigo a ser entregue - Revisão Gabriel.docx
@@ -1,6 +1,6 @@
 
 <file path=word/document.xml><?xml version="1.0" encoding="utf-8"?>
-<w:document xmlns:wpc="http://schemas.microsoft.com/office/word/2010/wordprocessingCanvas" xmlns:cx="http://schemas.microsoft.com/office/drawing/2014/chartex" xmlns:cx1="http://schemas.microsoft.com/office/drawing/2015/9/8/chartex" xmlns:cx2="http://schemas.microsoft.com/office/drawing/2015/10/21/chartex" xmlns:cx3="http://schemas.microsoft.com/office/drawing/2016/5/9/chartex" xmlns:cx4="http://schemas.microsoft.com/office/drawing/2016/5/10/chartex" xmlns:cx5="http://schemas.microsoft.com/office/drawing/2016/5/11/chartex" xmlns:cx6="http://schemas.microsoft.com/office/drawing/2016/5/12/chartex" xmlns:cx7="http://schemas.microsoft.com/office/drawing/2016/5/13/chartex" xmlns:cx8="http://schemas.microsoft.com/office/drawing/2016/5/14/chartex" xmlns:mc="http://schemas.openxmlformats.org/markup-compatibility/2006" xmlns:aink="http://schemas.microsoft.com/office/drawing/2016/ink" xmlns:am3d="http://schemas.microsoft.com/office/drawing/2017/model3d" xmlns:o="urn:schemas-microsoft-com:office:office" xmlns:r="http://schemas.openxmlformats.org/officeDocument/2006/relationships" xmlns:m="http://schemas.openxmlformats.org/officeDocument/2006/math" xmlns:v="urn:schemas-microsoft-com:vml" xmlns:wp14="http://schemas.microsoft.com/office/word/2010/wordprocessingDrawing" xmlns:wp="http://schemas.openxmlformats.org/drawingml/2006/wordprocessingDrawing" xmlns:w10="urn:schemas-microsoft-com:office:word" xmlns:w="http://schemas.openxmlformats.org/wordprocessingml/2006/main" xmlns:w14="http://schemas.microsoft.com/office/word/2010/wordml" xmlns:w15="http://schemas.microsoft.com/office/word/2012/wordml" xmlns:w16cid="http://schemas.microsoft.com/office/word/2016/wordml/cid" xmlns:w16se="http://schemas.microsoft.com/office/word/2015/wordml/symex" xmlns:wpg="http://schemas.microsoft.com/office/word/2010/wordprocessingGroup" xmlns:wpi="http://schemas.microsoft.com/office/word/2010/wordprocessingInk" xmlns:wne="http://schemas.microsoft.com/office/word/2006/wordml" xmlns:wps="http://schemas.microsoft.com/office/word/2010/wordprocessingShape" mc:Ignorable="w14 w15 w16se w16cid wp14">
+<w:document xmlns:wpc="http://schemas.microsoft.com/office/word/2010/wordprocessingCanvas" xmlns:cx="http://schemas.microsoft.com/office/drawing/2014/chartex" xmlns:cx1="http://schemas.microsoft.com/office/drawing/2015/9/8/chartex" xmlns:mc="http://schemas.openxmlformats.org/markup-compatibility/2006" xmlns:o="urn:schemas-microsoft-com:office:office" xmlns:r="http://schemas.openxmlformats.org/officeDocument/2006/relationships" xmlns:m="http://schemas.openxmlformats.org/officeDocument/2006/math" xmlns:v="urn:schemas-microsoft-com:vml" xmlns:wp14="http://schemas.microsoft.com/office/word/2010/wordprocessingDrawing" xmlns:wp="http://schemas.openxmlformats.org/drawingml/2006/wordprocessingDrawing" xmlns:w10="urn:schemas-microsoft-com:office:word" xmlns:w="http://schemas.openxmlformats.org/wordprocessingml/2006/main" xmlns:w14="http://schemas.microsoft.com/office/word/2010/wordml" xmlns:w15="http://schemas.microsoft.com/office/word/2012/wordml" xmlns:w16se="http://schemas.microsoft.com/office/word/2015/wordml/symex" xmlns:wpg="http://schemas.microsoft.com/office/word/2010/wordprocessingGroup" xmlns:wpi="http://schemas.microsoft.com/office/word/2010/wordprocessingInk" xmlns:wne="http://schemas.microsoft.com/office/word/2006/wordml" xmlns:wps="http://schemas.microsoft.com/office/word/2010/wordprocessingShape" mc:Ignorable="w14 w15 w16se wp14">
   <w:body>
     <w:p>
       <w:pPr>
@@ -1957,142 +1957,192 @@
     </w:p>
     <w:p>
       <w:r>
-        <w:t>A perda alimentos é definida como a diminuição da disponibilidade do alimento, através de toda cadeia de suprimentos, especialmente na produção, armazenamento e transporte</w:t>
-      </w:r>
-      <w:r>
-        <w:t>.</w:t>
+        <w:t xml:space="preserve">A perda alimentos é definida como a diminuição </w:t>
+      </w:r>
+      <w:r>
+        <w:t xml:space="preserve">involuntária </w:t>
+      </w:r>
+      <w:r>
+        <w:t>da disponibilidade do alimento, através de toda cadeia de suprimentos, especialmente na produção, armazenamento e transporte</w:t>
+      </w:r>
+      <w:r>
+        <w:t xml:space="preserve">. </w:t>
+      </w:r>
+      <w:r>
+        <w:t>J</w:t>
+      </w:r>
+      <w:r>
+        <w:t xml:space="preserve">á o desperdício é resultado da decisão </w:t>
+      </w:r>
+      <w:r>
+        <w:t xml:space="preserve">voluntária </w:t>
+      </w:r>
+      <w:r>
+        <w:t>de se jogar fora a comida, depois d</w:t>
+      </w:r>
+      <w:r>
+        <w:t>e preparada e apta para consumo</w:t>
+      </w:r>
+      <w:r>
+        <w:t xml:space="preserve">. </w:t>
+      </w:r>
+      <w:sdt>
+        <w:sdtPr>
+          <w:id w:val="241769462"/>
+          <w:citation/>
+        </w:sdtPr>
+        <w:sdtContent>
+          <w:r>
+            <w:fldChar w:fldCharType="begin"/>
+          </w:r>
+          <w:r>
+            <w:instrText xml:space="preserve">CITATION Mar16 \l 1046 </w:instrText>
+          </w:r>
+          <w:r>
+            <w:fldChar w:fldCharType="separate"/>
+          </w:r>
+          <w:r>
+            <w:rPr>
+              <w:noProof/>
+            </w:rPr>
+            <w:t>(Peixoto &amp; Pinto, 2016)</w:t>
+          </w:r>
+          <w:r>
+            <w:fldChar w:fldCharType="end"/>
+          </w:r>
+        </w:sdtContent>
+      </w:sdt>
+    </w:p>
+    <w:p>
+      <w:pPr>
+        <w:spacing w:before="240"/>
+      </w:pPr>
+      <w:r>
+        <w:t>Segundo a FAO (</w:t>
+      </w:r>
+      <w:r>
+        <w:t xml:space="preserve">2018) o desperdício e perda estão presentes em todos os locais que produzem, vendem ou transportam alimentos, e até mesmo na mesa do consumidor, </w:t>
+      </w:r>
+      <w:r>
+        <w:t xml:space="preserve">sendo que </w:t>
+      </w:r>
+      <w:r>
+        <w:t>este último grupo representa 28% do desperdício. Dentro deste grupo de consumidores estão as Unidades de Alimentação e Nutrição (UAN’s), que são entendidos como locais de produção e distribuição e alimentação de coletividades</w:t>
+      </w:r>
+      <w:r>
+        <w:t xml:space="preserve">, tais como </w:t>
+      </w:r>
+      <w:r>
+        <w:t>refeitórios escolares, restaurantes, refeitórios industriais</w:t>
+      </w:r>
+      <w:r>
+        <w:t xml:space="preserve"> e</w:t>
+      </w:r>
+      <w:r>
+        <w:t xml:space="preserve"> praças de alimentação</w:t>
+      </w:r>
+      <w:r>
+        <w:t xml:space="preserve"> (</w:t>
+      </w:r>
+      <w:r>
+        <w:t>Teixeira, 2007).</w:t>
+      </w:r>
+    </w:p>
+    <w:p>
+      <w:r>
+        <w:t xml:space="preserve">Um exemplo deste problema de desperdício é citado pela análise de Viera (2019), que constatou em uma UAN ao longo de </w:t>
+      </w:r>
+      <w:r>
+        <w:t>20 dias úteis</w:t>
+      </w:r>
+      <w:r>
+        <w:t xml:space="preserve"> uma variação de </w:t>
+      </w:r>
+      <w:r>
+        <w:t xml:space="preserve">8,4% a 20,4%, </w:t>
+      </w:r>
+      <w:r>
+        <w:t>representando</w:t>
+      </w:r>
+      <w:r>
+        <w:t xml:space="preserve"> em média 15,6% da produção</w:t>
+      </w:r>
+      <w:r>
+        <w:t xml:space="preserve">, número esse que foi </w:t>
+      </w:r>
+      <w:r>
+        <w:t xml:space="preserve">pode ser considerado </w:t>
+      </w:r>
+      <w:r>
+        <w:t>elevado.</w:t>
       </w:r>
       <w:r>
         <w:t xml:space="preserve"> </w:t>
       </w:r>
       <w:r>
-        <w:t>J</w:t>
-      </w:r>
-      <w:r>
-        <w:t>á o desperdício é resultado da decisão de se jogar fora a comida, depois d</w:t>
-      </w:r>
-      <w:r>
-        <w:t>e preparada e apta para consumo</w:t>
+        <w:t xml:space="preserve">Viera (2019) </w:t>
+      </w:r>
+      <w:r>
+        <w:t>destaca</w:t>
       </w:r>
       <w:r>
         <w:t xml:space="preserve"> </w:t>
       </w:r>
-      <w:commentRangeStart w:id="3"/>
-      <w:r>
-        <w:t>(</w:t>
-      </w:r>
-      <w:r>
-        <w:t>Technical Platform on the Measurement and Reduction of Food Loss and Waste, s.d.)</w:t>
-      </w:r>
-      <w:commentRangeEnd w:id="3"/>
-      <w:r>
-        <w:rPr>
-          <w:rStyle w:val="Refdecomentrio"/>
-        </w:rPr>
-        <w:commentReference w:id="3"/>
+      <w:r>
+        <w:t>que o controle da produção de alimentos e do desperdício é indispensável para redução de custos e aumento da lucratividade dentro da UAN.</w:t>
+      </w:r>
+      <w:r>
+        <w:t xml:space="preserve"> Segundo Silva Júnior e Teixeira (2010) e Abreu et al (2012), a quantidade de sobras está</w:t>
+      </w:r>
+      <w:r>
+        <w:t xml:space="preserve"> relacionada</w:t>
+      </w:r>
+      <w:r>
+        <w:t xml:space="preserve"> </w:t>
+      </w:r>
+      <w:r>
+        <w:t>com o planejamento inadequado de refeições e c</w:t>
+      </w:r>
+      <w:r>
+        <w:t>o</w:t>
+      </w:r>
+      <w:r>
+        <w:t>m</w:t>
+      </w:r>
+      <w:r>
+        <w:t xml:space="preserve"> </w:t>
+      </w:r>
+      <w:r>
+        <w:t xml:space="preserve">o </w:t>
+      </w:r>
+      <w:r>
+        <w:t>número de pessoas que frequentam o estabelecimento</w:t>
       </w:r>
       <w:r>
         <w:t xml:space="preserve">. </w:t>
       </w:r>
-    </w:p>
-    <w:p>
-      <w:pPr>
-        <w:spacing w:before="240"/>
-      </w:pPr>
-      <w:r>
-        <w:t>Segundo a FAO (</w:t>
-      </w:r>
-      <w:r>
-        <w:t xml:space="preserve">2018) o desperdício e perda estão presentes em todos os locais que produzem, vendem ou transportam alimentos, e até mesmo na mesa do consumidor, </w:t>
-      </w:r>
-      <w:r>
-        <w:t xml:space="preserve">sendo que </w:t>
-      </w:r>
-      <w:r>
-        <w:t>este último grupo representa 28% do desperdício. Dentro deste grupo de consumidores estão as Unidades de Alimentação e Nutrição (UAN’s), que são entendidos como locais de produção e distribuição e alimentação de coletividades</w:t>
-      </w:r>
-      <w:r>
-        <w:t xml:space="preserve">, tais como </w:t>
-      </w:r>
-      <w:r>
-        <w:t>refeitórios escolares, restaurantes, refeitórios industriais</w:t>
-      </w:r>
-      <w:r>
-        <w:t xml:space="preserve"> e</w:t>
-      </w:r>
-      <w:r>
-        <w:t xml:space="preserve"> praças de alimentação</w:t>
-      </w:r>
-      <w:r>
-        <w:t xml:space="preserve"> (</w:t>
-      </w:r>
-      <w:r>
-        <w:t>Teixeira, 2007).</w:t>
-      </w:r>
-    </w:p>
-    <w:p>
-      <w:r>
-        <w:t xml:space="preserve">Um exemplo deste problema de desperdício é citado pela análise de Viera (2019), que constatou em uma UAN ao longo de </w:t>
-      </w:r>
-      <w:r>
-        <w:t>20 dias úteis</w:t>
-      </w:r>
-      <w:r>
-        <w:t xml:space="preserve"> uma variação de </w:t>
-      </w:r>
-      <w:r>
-        <w:t xml:space="preserve">8,4% a 20,4%, </w:t>
-      </w:r>
-      <w:r>
-        <w:t>representando</w:t>
-      </w:r>
-      <w:r>
-        <w:t xml:space="preserve"> em média 15,6% da produção</w:t>
-      </w:r>
-      <w:r>
-        <w:t xml:space="preserve">, número esse que foi </w:t>
-      </w:r>
-      <w:r>
-        <w:t xml:space="preserve">pode ser considerado </w:t>
-      </w:r>
-      <w:r>
-        <w:t>elevado.</w:t>
+      <w:r>
+        <w:t>Por isso é necessário que planejamento seja realizado com antecedência, usando-se de procedimentos padronizados e registros das quantidades produzidas, para avaliação e adequação das quantidades de alimentos que devem ser produzidas.</w:t>
+      </w:r>
+    </w:p>
+    <w:p/>
+    <w:p>
+      <w:bookmarkStart w:id="3" w:name="_GoBack"/>
+      <w:bookmarkEnd w:id="3"/>
+      <w:r>
+        <w:rPr>
+          <w:highlight w:val="yellow"/>
+        </w:rPr>
+        <w:t>Partindo deste princípio, é sabido que a computação tem evoluído .... IA? Predição</w:t>
       </w:r>
       <w:r>
         <w:t xml:space="preserve"> </w:t>
       </w:r>
-      <w:r>
-        <w:t xml:space="preserve">Viera (2019) </w:t>
-      </w:r>
-      <w:r>
-        <w:t>destaca</w:t>
-      </w:r>
-      <w:r>
-        <w:t xml:space="preserve"> </w:t>
-      </w:r>
-      <w:r>
-        <w:t>que o controle da produção de alimentos e do desperdício é indispensável para redução de custos e aumento da lucratividade dentro da UAN. Por isso é necessário que planejamento seja realizado com antecedência, usando-se de procedimentos padronizados e registros das quantidades produzidas, para avaliação e adequação das quantidades de alimentos que devem ser produzidas.</w:t>
-      </w:r>
-    </w:p>
-    <w:p>
-      <w:r>
-        <w:rPr>
-          <w:highlight w:val="yellow"/>
-        </w:rPr>
-        <w:t>Partindo deste princípio, é sabido que a computação tem evoluído .... IA? Predição</w:t>
-      </w:r>
-      <w:r>
-        <w:t xml:space="preserve"> </w:t>
-      </w:r>
     </w:p>
     <w:p/>
     <w:p>
       <w:r>
-        <w:t xml:space="preserve">Diante deste cenário, o presente trabalho tem por objetivo, criar um modelo preditivo, utilizando métodos de Inteligência Artificial e aprendizado de máquina para prever a quantidade de pessoas que irá frequentar um refeitório e desse </w:t>
-      </w:r>
-      <w:r>
-        <w:lastRenderedPageBreak/>
-        <w:t>modo auxiliar o gestor da UAN na tomada de decisão de quanta comida deverá ser produzida no dia.</w:t>
+        <w:t>Diante deste cenário, o presente trabalho tem por objetivo, criar um modelo preditivo, utilizando métodos de Inteligência Artificial e aprendizado de máquina para prever a quantidade de pessoas que irá frequentar um refeitório e desse modo auxiliar o gestor da UAN na tomada de decisão de quanta comida deverá ser produzida no dia.</w:t>
       </w:r>
     </w:p>
     <w:p/>
@@ -2353,6 +2403,7 @@
           <w:rFonts w:ascii="Arial" w:hAnsi="Arial" w:cs="Arial"/>
           <w:sz w:val="28"/>
         </w:rPr>
+        <w:lastRenderedPageBreak/>
         <w:t>Desenvolvimento do trabalho em relação ao perfil do egresso do curso de Engenharia da Computação da FTT</w:t>
       </w:r>
       <w:bookmarkEnd w:id="10"/>
@@ -2363,7 +2414,6 @@
         <w:ind w:firstLine="432"/>
       </w:pPr>
       <w:r>
-        <w:lastRenderedPageBreak/>
         <w:t>De acordo com o perfil do egresso o Engenheiro de Computação da FTT deve possuir foco na inovação e tendências, e desenvolver soluções aplicadas as áreas, como: Inteligência Artificial, Big Data e Ciência de Dados, Computação em Nuvem, Arquitetura de Sistemas Computacionais entre outras</w:t>
       </w:r>
       <w:r>
@@ -2567,7 +2617,7 @@
           <w:szCs w:val="24"/>
           <w:shd w:val="clear" w:color="auto" w:fill="FFFFFF"/>
         </w:rPr>
-        <w:t>-se a importância e a viabilidade de elaborar um projeto de pesquisa e criação de um software com ênfase na diminuição do desperdício de comida</w:t>
+        <w:t xml:space="preserve">-se a importância e a viabilidade de elaborar um projeto de pesquisa e criação de um </w:t>
       </w:r>
       <w:r>
         <w:rPr>
@@ -2577,7 +2627,8 @@
           <w:szCs w:val="24"/>
           <w:shd w:val="clear" w:color="auto" w:fill="FFFFFF"/>
         </w:rPr>
-        <w:t xml:space="preserve">, </w:t>
+        <w:lastRenderedPageBreak/>
+        <w:t>software com ênfase na diminuição do desperdício de comida</w:t>
       </w:r>
       <w:r>
         <w:rPr>
@@ -2587,7 +2638,7 @@
           <w:szCs w:val="24"/>
           <w:shd w:val="clear" w:color="auto" w:fill="FFFFFF"/>
         </w:rPr>
-        <w:t>auxiliando</w:t>
+        <w:t xml:space="preserve">, </w:t>
       </w:r>
       <w:r>
         <w:rPr>
@@ -2597,7 +2648,7 @@
           <w:szCs w:val="24"/>
           <w:shd w:val="clear" w:color="auto" w:fill="FFFFFF"/>
         </w:rPr>
-        <w:t xml:space="preserve"> </w:t>
+        <w:t>auxiliando</w:t>
       </w:r>
       <w:r>
         <w:rPr>
@@ -2607,7 +2658,7 @@
           <w:szCs w:val="24"/>
           <w:shd w:val="clear" w:color="auto" w:fill="FFFFFF"/>
         </w:rPr>
-        <w:t>n</w:t>
+        <w:t xml:space="preserve"> </w:t>
       </w:r>
       <w:r>
         <w:rPr>
@@ -2617,12 +2668,9 @@
           <w:szCs w:val="24"/>
           <w:shd w:val="clear" w:color="auto" w:fill="FFFFFF"/>
         </w:rPr>
-        <w:t>a otimização da tomada de decisão do quanto de comida produzir.</w:t>
-      </w:r>
-    </w:p>
-    <w:p>
-      <w:pPr>
-        <w:spacing w:line="360" w:lineRule="auto"/>
+        <w:t>n</w:t>
+      </w:r>
+      <w:r>
         <w:rPr>
           <w:rFonts w:cs="Arial"/>
           <w:bCs/>
@@ -2630,8 +2678,12 @@
           <w:szCs w:val="24"/>
           <w:shd w:val="clear" w:color="auto" w:fill="FFFFFF"/>
         </w:rPr>
-      </w:pPr>
-      <w:r>
+        <w:t>a otimização da tomada de decisão do quanto de comida produzir.</w:t>
+      </w:r>
+    </w:p>
+    <w:p>
+      <w:pPr>
+        <w:spacing w:line="360" w:lineRule="auto"/>
         <w:rPr>
           <w:rFonts w:cs="Arial"/>
           <w:bCs/>
@@ -2639,9 +2691,7 @@
           <w:szCs w:val="24"/>
           <w:shd w:val="clear" w:color="auto" w:fill="FFFFFF"/>
         </w:rPr>
-        <w:lastRenderedPageBreak/>
-        <w:t>Nesse contexto, o trabalho usará de técnicas de inteligência artificial e aprendizado de máquina para que consiga auxiliar de forma muito mais assertiva as tomadas de decisões do gestor da cozinha.</w:t>
-      </w:r>
+      </w:pPr>
       <w:r>
         <w:rPr>
           <w:rFonts w:cs="Arial"/>
@@ -2650,9 +2700,8 @@
           <w:szCs w:val="24"/>
           <w:shd w:val="clear" w:color="auto" w:fill="FFFFFF"/>
         </w:rPr>
-        <w:t xml:space="preserve"> Esse estudo é de extrema importância para um Engenheiro da Computação, pois além de estar diretamente relacionado ao perfil de pesquisa da faculdade, trata-se de uma atividade </w:t>
-      </w:r>
-      <w:commentRangeStart w:id="15"/>
+        <w:t>Nesse contexto, o trabalho usará de técnicas de inteligência artificial e aprendizado de máquina para que consiga auxiliar de forma muito mais assertiva as tomadas de decisões do gestor da cozinha.</w:t>
+      </w:r>
       <w:r>
         <w:rPr>
           <w:rFonts w:cs="Arial"/>
@@ -2661,8 +2710,9 @@
           <w:szCs w:val="24"/>
           <w:shd w:val="clear" w:color="auto" w:fill="FFFFFF"/>
         </w:rPr>
-        <w:t>gerencial e de tomada de decis</w:t>
-      </w:r>
+        <w:t xml:space="preserve"> Esse estudo é de extrema importância para um Engenheiro da Computação, pois além de estar diretamente relacionado ao perfil de pesquisa da faculdade, trata-se de uma atividade </w:t>
+      </w:r>
+      <w:commentRangeStart w:id="15"/>
       <w:r>
         <w:rPr>
           <w:rFonts w:cs="Arial"/>
@@ -2671,14 +2721,7 @@
           <w:szCs w:val="24"/>
           <w:shd w:val="clear" w:color="auto" w:fill="FFFFFF"/>
         </w:rPr>
-        <w:t>ão</w:t>
-      </w:r>
-      <w:commentRangeEnd w:id="15"/>
-      <w:r>
-        <w:rPr>
-          <w:rStyle w:val="Refdecomentrio"/>
-        </w:rPr>
-        <w:commentReference w:id="15"/>
+        <w:t>gerencial e de tomada de decis</w:t>
       </w:r>
       <w:r>
         <w:rPr>
@@ -2688,6 +2731,23 @@
           <w:szCs w:val="24"/>
           <w:shd w:val="clear" w:color="auto" w:fill="FFFFFF"/>
         </w:rPr>
+        <w:t>ão</w:t>
+      </w:r>
+      <w:commentRangeEnd w:id="15"/>
+      <w:r>
+        <w:rPr>
+          <w:rStyle w:val="Refdecomentrio"/>
+        </w:rPr>
+        <w:commentReference w:id="15"/>
+      </w:r>
+      <w:r>
+        <w:rPr>
+          <w:rFonts w:cs="Arial"/>
+          <w:bCs/>
+          <w:color w:val="000000" w:themeColor="text1"/>
+          <w:szCs w:val="24"/>
+          <w:shd w:val="clear" w:color="auto" w:fill="FFFFFF"/>
+        </w:rPr>
         <w:t>, para melhoria do meio ambiente e economia de recursos.</w:t>
       </w:r>
     </w:p>
@@ -2709,21 +2769,6 @@
       <w:pPr>
         <w:ind w:firstLine="432"/>
       </w:pPr>
-      <w:r>
-        <w:t>De acordo com Silva Júnior e Teixeira (2010) e Abreu et al (2012)</w:t>
-      </w:r>
-      <w:r>
-        <w:t>,</w:t>
-      </w:r>
-      <w:r>
-        <w:t xml:space="preserve"> é tido que o volume das sobras de alimentos pode oscilar para mais e para menos dependendo da frequência diária dos comensais, das preferências alimentares, de uma ocasional falta de treinamento dos funcionários durante produção e/ou pelo planejamento inadequado das quantidades a serem preparadas</w:t>
-      </w:r>
-      <w:r>
-        <w:t>. Ambos ainda afirmam que</w:t>
-      </w:r>
-      <w:r>
-        <w:t xml:space="preserve"> o número de pessoas que frequentam o estabelecimento influencia diretamente na quantidade de alimentos desperdiçados. Portanto, a quantidade de comensais e a margem de segurança de produção devem ser definidas, no período do planejamento, a fim de se evitar excessos de sobras.</w:t>
-      </w:r>
     </w:p>
     <w:p>
       <w:pPr>
@@ -2780,24 +2825,24 @@
       </w:pPr>
       <w:commentRangeStart w:id="17"/>
       <w:r>
+        <w:t>-</w:t>
+      </w:r>
+      <w:r>
+        <w:rPr>
+          <w:b/>
+        </w:rPr>
+        <w:t>Resto-Ingesta:</w:t>
+      </w:r>
+      <w:r>
+        <w:t xml:space="preserve"> relação entre o resto devolvido nas bandejas e pratos pelos clientes e a quantidade de alimentos e preparações oferecidas (Nutricionistas, 2003). </w:t>
+      </w:r>
+    </w:p>
+    <w:p>
+      <w:pPr>
+        <w:ind w:firstLine="432"/>
+      </w:pPr>
+      <w:r>
         <w:lastRenderedPageBreak/>
-        <w:t>-</w:t>
-      </w:r>
-      <w:r>
-        <w:rPr>
-          <w:b/>
-        </w:rPr>
-        <w:t>Resto-Ingesta:</w:t>
-      </w:r>
-      <w:r>
-        <w:t xml:space="preserve"> relação entre o resto devolvido nas bandejas e pratos pelos clientes e a quantidade de alimentos e preparações oferecidas (Nutricionistas, 2003). </w:t>
-      </w:r>
-    </w:p>
-    <w:p>
-      <w:pPr>
-        <w:ind w:firstLine="432"/>
-      </w:pPr>
-      <w:r>
         <w:t>-</w:t>
       </w:r>
       <w:r>
@@ -2942,18 +2987,15 @@
         <w:commentReference w:id="23"/>
       </w:r>
       <w:r>
-        <w:t xml:space="preserve">Evidenciando o desperdício no mundo e os problemas por ele gerado. Notou-se a importância e a viabilidade de elaborar um projeto de pesquisa e criação de um software com ênfase na diminuição do desperdício de comida auxiliando na otimização da tomada de decisão do quanto de comida produzir. Nesse contexto, o trabalho usará técnicas de inteligência artificial e aprendizado de máquina para </w:t>
-      </w:r>
+        <w:t>Evidenciando o desperdício no mundo e os problemas por ele gerado. Notou-se a importância e a viabilidade de elaborar um projeto de pesquisa e criação de um software com ênfase na diminuição do desperdício de comida auxiliando na otimização da tomada de decisão do quanto de comida produzir. Nesse contexto, o trabalho usará técnicas de inteligência artificial e aprendizado de máquina para que consiga auxiliar de forma muito mais assertiva as tomadas de decisões do gestor da cozinha, melhorando o meio ambiente e economia de recursos.</w:t>
+      </w:r>
+    </w:p>
+    <w:p>
+      <w:pPr>
+        <w:ind w:firstLine="432"/>
+      </w:pPr>
       <w:r>
         <w:lastRenderedPageBreak/>
-        <w:t>que consiga auxiliar de forma muito mais assertiva as tomadas de decisões do gestor da cozinha, melhorando o meio ambiente e economia de recursos.</w:t>
-      </w:r>
-    </w:p>
-    <w:p>
-      <w:pPr>
-        <w:ind w:firstLine="432"/>
-      </w:pPr>
-      <w:r>
         <w:t xml:space="preserve">De acordo com as Nações Unidas, umas das metas para 2030 é “reduzir pela metade o desperdício de alimentos a nível mundial nos níveis de varejo e do consumidor além de reduzir as perdas de alimentos ao longo das cadeias de produção e abastecimento” (Technical Platform on the Measurement and Reduction of Food Loss and Waste, s.d.) Um setor que certamente verá relevância no trabalho são as empresas, visto que, é notável a economia gerada pela redução de alimentos desperdiçados ou ainda no gasto para destinar detritos alimentares, fazendo assim com que o lucro da empresa possa ser destinado a investimento em tecnologia, melhorias de processos ou simplesmente aumento do faturamento. Além disso, o trabalho acredita que para uma sociedade saudável é importante haver uma relação entre homem e meio ambiente que não seja de degradação. </w:t>
       </w:r>
       <w:r>
@@ -3066,49 +3108,49 @@
         <w:spacing w:line="360" w:lineRule="auto"/>
       </w:pPr>
       <w:r>
+        <w:t xml:space="preserve">- </w:t>
+      </w:r>
+      <w:r>
+        <w:t xml:space="preserve">Avaliar os algoritmos preditivos que melhor atendam </w:t>
+      </w:r>
+      <w:r>
+        <w:t>às</w:t>
+      </w:r>
+      <w:r>
+        <w:t xml:space="preserve"> necessidades para predição deste problema;</w:t>
+      </w:r>
+    </w:p>
+    <w:p>
+      <w:pPr>
+        <w:spacing w:line="360" w:lineRule="auto"/>
+      </w:pPr>
+      <w:r>
+        <w:t xml:space="preserve">- </w:t>
+      </w:r>
+      <w:commentRangeStart w:id="29"/>
+      <w:r>
+        <w:t xml:space="preserve">Desenvolvimento </w:t>
+      </w:r>
+      <w:commentRangeEnd w:id="29"/>
+      <w:r>
+        <w:rPr>
+          <w:rStyle w:val="Refdecomentrio"/>
+        </w:rPr>
+        <w:commentReference w:id="29"/>
+      </w:r>
+      <w:r>
+        <w:t>do software de predição;</w:t>
+      </w:r>
+    </w:p>
+    <w:p>
+      <w:pPr>
+        <w:spacing w:line="360" w:lineRule="auto"/>
+      </w:pPr>
+      <w:r>
         <w:lastRenderedPageBreak/>
         <w:t xml:space="preserve">- </w:t>
       </w:r>
       <w:r>
-        <w:t xml:space="preserve">Avaliar os algoritmos preditivos que melhor atendam </w:t>
-      </w:r>
-      <w:r>
-        <w:t>às</w:t>
-      </w:r>
-      <w:r>
-        <w:t xml:space="preserve"> necessidades para predição deste problema;</w:t>
-      </w:r>
-    </w:p>
-    <w:p>
-      <w:pPr>
-        <w:spacing w:line="360" w:lineRule="auto"/>
-      </w:pPr>
-      <w:r>
-        <w:t xml:space="preserve">- </w:t>
-      </w:r>
-      <w:commentRangeStart w:id="29"/>
-      <w:r>
-        <w:t xml:space="preserve">Desenvolvimento </w:t>
-      </w:r>
-      <w:commentRangeEnd w:id="29"/>
-      <w:r>
-        <w:rPr>
-          <w:rStyle w:val="Refdecomentrio"/>
-        </w:rPr>
-        <w:commentReference w:id="29"/>
-      </w:r>
-      <w:r>
-        <w:t>do software de predição;</w:t>
-      </w:r>
-    </w:p>
-    <w:p>
-      <w:pPr>
-        <w:spacing w:line="360" w:lineRule="auto"/>
-      </w:pPr>
-      <w:r>
-        <w:t xml:space="preserve">- </w:t>
-      </w:r>
-      <w:r>
         <w:t>Coleta dos</w:t>
       </w:r>
       <w:r>
@@ -3142,7 +3184,7 @@
           <w:rFonts w:ascii="Arial" w:hAnsi="Arial" w:cs="Arial"/>
         </w:rPr>
       </w:pPr>
-      <w:bookmarkStart w:id="31" w:name="_Toc23850841"/>
+      <w:bookmarkStart w:id="30" w:name="_Toc23850841"/>
       <w:bookmarkEnd w:id="25"/>
       <w:r>
         <w:rPr>
@@ -3150,7 +3192,7 @@
         </w:rPr>
         <w:t>Principais teorias/ferramentas envolvidas no projeto</w:t>
       </w:r>
-      <w:bookmarkEnd w:id="31"/>
+      <w:bookmarkEnd w:id="30"/>
     </w:p>
     <w:p/>
     <w:p>
@@ -3186,14 +3228,14 @@
           <w:rFonts w:ascii="Arial" w:hAnsi="Arial" w:cs="Arial"/>
         </w:rPr>
       </w:pPr>
-      <w:bookmarkStart w:id="32" w:name="_Toc23850842"/>
+      <w:bookmarkStart w:id="31" w:name="_Toc23850842"/>
       <w:r>
         <w:rPr>
           <w:rFonts w:ascii="Arial" w:hAnsi="Arial" w:cs="Arial"/>
         </w:rPr>
         <w:t>Oportunidade de inovação</w:t>
       </w:r>
-      <w:bookmarkEnd w:id="32"/>
+      <w:bookmarkEnd w:id="31"/>
     </w:p>
     <w:p>
       <w:pPr>
@@ -3203,24 +3245,24 @@
           <w:rFonts w:ascii="Arial" w:hAnsi="Arial" w:cs="Arial"/>
         </w:rPr>
       </w:pPr>
+      <w:bookmarkStart w:id="32" w:name="_Toc23850844"/>
       <w:bookmarkStart w:id="33" w:name="_Toc23850843"/>
-      <w:bookmarkStart w:id="34" w:name="_Toc23850844"/>
-      <w:commentRangeStart w:id="35"/>
+      <w:commentRangeStart w:id="34"/>
       <w:r>
         <w:rPr>
           <w:rFonts w:ascii="Arial" w:hAnsi="Arial" w:cs="Arial"/>
         </w:rPr>
         <w:t>Cronograma</w:t>
       </w:r>
-      <w:bookmarkEnd w:id="34"/>
-      <w:commentRangeEnd w:id="35"/>
+      <w:bookmarkEnd w:id="32"/>
+      <w:commentRangeEnd w:id="34"/>
       <w:r>
         <w:rPr>
           <w:rStyle w:val="Refdecomentrio"/>
           <w:rFonts w:ascii="Arial" w:eastAsia="Calibri" w:hAnsi="Arial" w:cstheme="minorBidi"/>
           <w:color w:val="00000A"/>
         </w:rPr>
-        <w:commentReference w:id="35"/>
+        <w:commentReference w:id="34"/>
       </w:r>
     </w:p>
     <w:p>
@@ -3231,7 +3273,7 @@
           <w:rFonts w:ascii="Arial" w:hAnsi="Arial" w:cs="Arial"/>
         </w:rPr>
       </w:pPr>
-      <w:commentRangeStart w:id="36"/>
+      <w:commentRangeStart w:id="35"/>
       <w:r>
         <w:rPr>
           <w:rFonts w:ascii="Arial" w:hAnsi="Arial" w:cs="Arial"/>
@@ -3239,14 +3281,14 @@
         <w:t>Referências Bibliográfica.</w:t>
       </w:r>
       <w:bookmarkEnd w:id="33"/>
-      <w:commentRangeEnd w:id="36"/>
+      <w:commentRangeEnd w:id="35"/>
       <w:r>
         <w:rPr>
           <w:rStyle w:val="Refdecomentrio"/>
           <w:rFonts w:ascii="Arial" w:eastAsia="Calibri" w:hAnsi="Arial" w:cstheme="minorBidi"/>
           <w:color w:val="00000A"/>
         </w:rPr>
-        <w:commentReference w:id="36"/>
+        <w:commentReference w:id="35"/>
       </w:r>
     </w:p>
     <w:p/>
@@ -3267,18 +3309,18 @@
     </w:p>
     <w:p>
       <w:r>
+        <w:t>SILVA JUNIOR, E. A.; TEIXEIRA, R. P. A. Manual de procedimentos para utilização de sobras alimentares. Modelo nutrição: módulo programação. Rio de Janeiro: SESC, 2010.</w:t>
+      </w:r>
+    </w:p>
+    <w:p>
+      <w:r>
+        <w:t>PEREIRA, D. X. R. Going zero waste in canteens: Exploring food demand using data analytics. Faculdade de Engenharia da Universidade do Porto, 18 de julho de 2018.</w:t>
+      </w:r>
+    </w:p>
+    <w:p/>
+    <w:p>
+      <w:r>
         <w:lastRenderedPageBreak/>
-        <w:t>SILVA JUNIOR, E. A.; TEIXEIRA, R. P. A. Manual de procedimentos para utilização de sobras alimentares. Modelo nutrição: módulo programação. Rio de Janeiro: SESC, 2010.</w:t>
-      </w:r>
-    </w:p>
-    <w:p>
-      <w:r>
-        <w:t>PEREIRA, D. X. R. Going zero waste in canteens: Exploring food demand using data analytics. Faculdade de Engenharia da Universidade do Porto, 18 de julho de 2018.</w:t>
-      </w:r>
-    </w:p>
-    <w:p/>
-    <w:p>
-      <w:r>
         <w:t>Nutricionistas, C. F. (2 de Dezembro de 2003). RESOLUÇÃO CFN N°380/2005.</w:t>
       </w:r>
     </w:p>
@@ -3320,7 +3362,7 @@
       <w:r>
         <w:t xml:space="preserve">Acesso em 22 de 10 de 2019, disponível em </w:t>
       </w:r>
-      <w:hyperlink r:id="rId11" w:history="1">
+      <w:hyperlink r:id="rId10" w:history="1">
         <w:r>
           <w:rPr>
             <w:rStyle w:val="Hyperlink"/>
@@ -3431,6 +3473,35 @@
                 <w:rPr>
                   <w:noProof/>
                 </w:rPr>
+                <w:t xml:space="preserve">Peixoto, M., &amp; Pinto, H. S. (2016). </w:t>
+              </w:r>
+              <w:r>
+                <w:rPr>
+                  <w:i/>
+                  <w:iCs/>
+                  <w:noProof/>
+                </w:rPr>
+                <w:t>Biblioteca Digital.</w:t>
+              </w:r>
+              <w:r>
+                <w:rPr>
+                  <w:noProof/>
+                </w:rPr>
+                <w:t xml:space="preserve"> Fonte: Senado Federal: http://www2.senado.leg.br/bdsf/bitstream/handle/id/517763/boletim_41_MarcusPeixoto_HenriqueSallesPinto.pdf?sequence</w:t>
+              </w:r>
+            </w:p>
+            <w:p>
+              <w:pPr>
+                <w:pStyle w:val="Bibliografia"/>
+                <w:ind w:left="720" w:hanging="720"/>
+                <w:rPr>
+                  <w:noProof/>
+                </w:rPr>
+              </w:pPr>
+              <w:r>
+                <w:rPr>
+                  <w:noProof/>
+                </w:rPr>
                 <w:t xml:space="preserve">Vivian B. R. Vieira, M. N. (2019). Avaliação de sobras em uma unidade produtora de refeições de um município do interior paulista. </w:t>
               </w:r>
               <w:r>
@@ -3454,7 +3525,6 @@
                   <w:b/>
                   <w:bCs/>
                 </w:rPr>
-                <w:lastRenderedPageBreak/>
                 <w:fldChar w:fldCharType="end"/>
               </w:r>
             </w:p>
@@ -3468,7 +3538,7 @@
     <w:p/>
     <w:p/>
     <w:sectPr>
-      <w:headerReference w:type="default" r:id="rId12"/>
+      <w:headerReference w:type="default" r:id="rId11"/>
       <w:pgSz w:w="11906" w:h="16838"/>
       <w:pgMar w:top="1417" w:right="1701" w:bottom="1417" w:left="1701" w:header="708" w:footer="708" w:gutter="0"/>
       <w:cols w:space="708"/>
@@ -3479,7 +3549,7 @@
 </file>
 
 <file path=word/comments.xml><?xml version="1.0" encoding="utf-8"?>
-<w:comments xmlns:wpc="http://schemas.microsoft.com/office/word/2010/wordprocessingCanvas" xmlns:cx="http://schemas.microsoft.com/office/drawing/2014/chartex" xmlns:cx1="http://schemas.microsoft.com/office/drawing/2015/9/8/chartex" xmlns:cx2="http://schemas.microsoft.com/office/drawing/2015/10/21/chartex" xmlns:cx3="http://schemas.microsoft.com/office/drawing/2016/5/9/chartex" xmlns:cx4="http://schemas.microsoft.com/office/drawing/2016/5/10/chartex" xmlns:cx5="http://schemas.microsoft.com/office/drawing/2016/5/11/chartex" xmlns:cx6="http://schemas.microsoft.com/office/drawing/2016/5/12/chartex" xmlns:cx7="http://schemas.microsoft.com/office/drawing/2016/5/13/chartex" xmlns:cx8="http://schemas.microsoft.com/office/drawing/2016/5/14/chartex" xmlns:mc="http://schemas.openxmlformats.org/markup-compatibility/2006" xmlns:aink="http://schemas.microsoft.com/office/drawing/2016/ink" xmlns:am3d="http://schemas.microsoft.com/office/drawing/2017/model3d" xmlns:o="urn:schemas-microsoft-com:office:office" xmlns:r="http://schemas.openxmlformats.org/officeDocument/2006/relationships" xmlns:m="http://schemas.openxmlformats.org/officeDocument/2006/math" xmlns:v="urn:schemas-microsoft-com:vml" xmlns:wp14="http://schemas.microsoft.com/office/word/2010/wordprocessingDrawing" xmlns:wp="http://schemas.openxmlformats.org/drawingml/2006/wordprocessingDrawing" xmlns:w10="urn:schemas-microsoft-com:office:word" xmlns:w="http://schemas.openxmlformats.org/wordprocessingml/2006/main" xmlns:w14="http://schemas.microsoft.com/office/word/2010/wordml" xmlns:w15="http://schemas.microsoft.com/office/word/2012/wordml" xmlns:w16cid="http://schemas.microsoft.com/office/word/2016/wordml/cid" xmlns:w16se="http://schemas.microsoft.com/office/word/2015/wordml/symex" xmlns:wpg="http://schemas.microsoft.com/office/word/2010/wordprocessingGroup" xmlns:wpi="http://schemas.microsoft.com/office/word/2010/wordprocessingInk" xmlns:wne="http://schemas.microsoft.com/office/word/2006/wordml" xmlns:wps="http://schemas.microsoft.com/office/word/2010/wordprocessingShape" mc:Ignorable="w14 w15 w16se w16cid wp14">
+<w:comments xmlns:wpc="http://schemas.microsoft.com/office/word/2010/wordprocessingCanvas" xmlns:cx="http://schemas.microsoft.com/office/drawing/2014/chartex" xmlns:cx1="http://schemas.microsoft.com/office/drawing/2015/9/8/chartex" xmlns:mc="http://schemas.openxmlformats.org/markup-compatibility/2006" xmlns:o="urn:schemas-microsoft-com:office:office" xmlns:r="http://schemas.openxmlformats.org/officeDocument/2006/relationships" xmlns:m="http://schemas.openxmlformats.org/officeDocument/2006/math" xmlns:v="urn:schemas-microsoft-com:vml" xmlns:wp14="http://schemas.microsoft.com/office/word/2010/wordprocessingDrawing" xmlns:wp="http://schemas.openxmlformats.org/drawingml/2006/wordprocessingDrawing" xmlns:w10="urn:schemas-microsoft-com:office:word" xmlns:w="http://schemas.openxmlformats.org/wordprocessingml/2006/main" xmlns:w14="http://schemas.microsoft.com/office/word/2010/wordml" xmlns:w15="http://schemas.microsoft.com/office/word/2012/wordml" xmlns:w16se="http://schemas.microsoft.com/office/word/2015/wordml/symex" xmlns:wpg="http://schemas.microsoft.com/office/word/2010/wordprocessingGroup" xmlns:wpi="http://schemas.microsoft.com/office/word/2010/wordprocessingInk" xmlns:wne="http://schemas.microsoft.com/office/word/2006/wordml" xmlns:wps="http://schemas.microsoft.com/office/word/2010/wordprocessingShape" mc:Ignorable="w14 w15 w16se wp14">
   <w:comment w:id="2" w:author="Gabriel Lara Baptista" w:date="2019-11-05T19:31:00Z" w:initials="GLB">
     <w:p>
       <w:pPr>
@@ -3493,22 +3563,6 @@
       </w:r>
       <w:r>
         <w:t>Será que não existem outros autores?</w:t>
-      </w:r>
-    </w:p>
-  </w:comment>
-  <w:comment w:id="3" w:author="Gabriel Lara Baptista" w:date="2019-11-05T19:31:00Z" w:initials="GLB">
-    <w:p>
-      <w:pPr>
-        <w:pStyle w:val="Textodecomentrio"/>
-      </w:pPr>
-      <w:r>
-        <w:rPr>
-          <w:rStyle w:val="Refdecomentrio"/>
-        </w:rPr>
-        <w:annotationRef/>
-      </w:r>
-      <w:r>
-        <w:t>QUEM, QUANDO =&gt; Ajustar de acordo com ABNT</w:t>
       </w:r>
     </w:p>
   </w:comment>
@@ -3822,12 +3876,7 @@
         <w:pStyle w:val="Textodecomentrio"/>
       </w:pPr>
       <w:r>
-        <w:t>D</w:t>
-      </w:r>
-      <w:bookmarkStart w:id="30" w:name="_GoBack"/>
-      <w:bookmarkEnd w:id="30"/>
-      <w:r>
-        <w:t>esenvolver</w:t>
+        <w:t>Desenvolver</w:t>
       </w:r>
     </w:p>
     <w:p>
@@ -3850,25 +3899,25 @@
       <w:pPr>
         <w:pStyle w:val="Textodecomentrio"/>
       </w:pPr>
+    </w:p>
+  </w:comment>
+  <w:comment w:id="34" w:author="Gabriel Lara Baptista" w:date="2019-11-05T19:29:00Z" w:initials="GLB">
+    <w:p>
+      <w:pPr>
+        <w:pStyle w:val="Textodecomentrio"/>
+      </w:pPr>
+      <w:r>
+        <w:rPr>
+          <w:rStyle w:val="Refdecomentrio"/>
+        </w:rPr>
+        <w:annotationRef/>
+      </w:r>
+      <w:r>
+        <w:t>Invertido</w:t>
+      </w:r>
     </w:p>
   </w:comment>
   <w:comment w:id="35" w:author="Gabriel Lara Baptista" w:date="2019-11-05T19:29:00Z" w:initials="GLB">
-    <w:p>
-      <w:pPr>
-        <w:pStyle w:val="Textodecomentrio"/>
-      </w:pPr>
-      <w:r>
-        <w:rPr>
-          <w:rStyle w:val="Refdecomentrio"/>
-        </w:rPr>
-        <w:annotationRef/>
-      </w:r>
-      <w:r>
-        <w:t>Invertido</w:t>
-      </w:r>
-    </w:p>
-  </w:comment>
-  <w:comment w:id="36" w:author="Gabriel Lara Baptista" w:date="2019-11-05T19:29:00Z" w:initials="GLB">
     <w:p>
       <w:pPr>
         <w:pStyle w:val="Textodecomentrio"/>
@@ -3888,9 +3937,8 @@
 </file>
 
 <file path=word/commentsExtended.xml><?xml version="1.0" encoding="utf-8"?>
-<w15:commentsEx xmlns:wpc="http://schemas.microsoft.com/office/word/2010/wordprocessingCanvas" xmlns:cx="http://schemas.microsoft.com/office/drawing/2014/chartex" xmlns:cx1="http://schemas.microsoft.com/office/drawing/2015/9/8/chartex" xmlns:cx2="http://schemas.microsoft.com/office/drawing/2015/10/21/chartex" xmlns:cx3="http://schemas.microsoft.com/office/drawing/2016/5/9/chartex" xmlns:cx4="http://schemas.microsoft.com/office/drawing/2016/5/10/chartex" xmlns:cx5="http://schemas.microsoft.com/office/drawing/2016/5/11/chartex" xmlns:cx6="http://schemas.microsoft.com/office/drawing/2016/5/12/chartex" xmlns:cx7="http://schemas.microsoft.com/office/drawing/2016/5/13/chartex" xmlns:cx8="http://schemas.microsoft.com/office/drawing/2016/5/14/chartex" xmlns:mc="http://schemas.openxmlformats.org/markup-compatibility/2006" xmlns:aink="http://schemas.microsoft.com/office/drawing/2016/ink" xmlns:am3d="http://schemas.microsoft.com/office/drawing/2017/model3d" xmlns:o="urn:schemas-microsoft-com:office:office" xmlns:r="http://schemas.openxmlformats.org/officeDocument/2006/relationships" xmlns:m="http://schemas.openxmlformats.org/officeDocument/2006/math" xmlns:v="urn:schemas-microsoft-com:vml" xmlns:wp14="http://schemas.microsoft.com/office/word/2010/wordprocessingDrawing" xmlns:wp="http://schemas.openxmlformats.org/drawingml/2006/wordprocessingDrawing" xmlns:w10="urn:schemas-microsoft-com:office:word" xmlns:w="http://schemas.openxmlformats.org/wordprocessingml/2006/main" xmlns:w14="http://schemas.microsoft.com/office/word/2010/wordml" xmlns:w15="http://schemas.microsoft.com/office/word/2012/wordml" xmlns:w16cid="http://schemas.microsoft.com/office/word/2016/wordml/cid" xmlns:w16se="http://schemas.microsoft.com/office/word/2015/wordml/symex" xmlns:wpg="http://schemas.microsoft.com/office/word/2010/wordprocessingGroup" xmlns:wpi="http://schemas.microsoft.com/office/word/2010/wordprocessingInk" xmlns:wne="http://schemas.microsoft.com/office/word/2006/wordml" xmlns:wps="http://schemas.microsoft.com/office/word/2010/wordprocessingShape" mc:Ignorable="w14 w15 w16se w16cid wp14">
+<w15:commentsEx xmlns:wpc="http://schemas.microsoft.com/office/word/2010/wordprocessingCanvas" xmlns:cx="http://schemas.microsoft.com/office/drawing/2014/chartex" xmlns:cx1="http://schemas.microsoft.com/office/drawing/2015/9/8/chartex" xmlns:mc="http://schemas.openxmlformats.org/markup-compatibility/2006" xmlns:o="urn:schemas-microsoft-com:office:office" xmlns:r="http://schemas.openxmlformats.org/officeDocument/2006/relationships" xmlns:m="http://schemas.openxmlformats.org/officeDocument/2006/math" xmlns:v="urn:schemas-microsoft-com:vml" xmlns:wp14="http://schemas.microsoft.com/office/word/2010/wordprocessingDrawing" xmlns:wp="http://schemas.openxmlformats.org/drawingml/2006/wordprocessingDrawing" xmlns:w10="urn:schemas-microsoft-com:office:word" xmlns:w="http://schemas.openxmlformats.org/wordprocessingml/2006/main" xmlns:w14="http://schemas.microsoft.com/office/word/2010/wordml" xmlns:w15="http://schemas.microsoft.com/office/word/2012/wordml" xmlns:w16se="http://schemas.microsoft.com/office/word/2015/wordml/symex" xmlns:wpg="http://schemas.microsoft.com/office/word/2010/wordprocessingGroup" xmlns:wpi="http://schemas.microsoft.com/office/word/2010/wordprocessingInk" xmlns:wne="http://schemas.microsoft.com/office/word/2006/wordml" xmlns:wps="http://schemas.microsoft.com/office/word/2010/wordprocessingShape" mc:Ignorable="w14 w15 w16se wp14">
   <w15:commentEx w15:paraId="3A968445" w15:done="0"/>
-  <w15:commentEx w15:paraId="70C60E7C" w15:done="0"/>
   <w15:commentEx w15:paraId="41AEDBE0" w15:done="0"/>
   <w15:commentEx w15:paraId="66F84EA6" w15:done="0"/>
   <w15:commentEx w15:paraId="79BFD1AC" w15:done="0"/>
@@ -3938,7 +3986,7 @@
 </file>
 
 <file path=word/endnotes.xml><?xml version="1.0" encoding="utf-8"?>
-<w:endnotes xmlns:wpc="http://schemas.microsoft.com/office/word/2010/wordprocessingCanvas" xmlns:cx="http://schemas.microsoft.com/office/drawing/2014/chartex" xmlns:cx1="http://schemas.microsoft.com/office/drawing/2015/9/8/chartex" xmlns:cx2="http://schemas.microsoft.com/office/drawing/2015/10/21/chartex" xmlns:cx3="http://schemas.microsoft.com/office/drawing/2016/5/9/chartex" xmlns:cx4="http://schemas.microsoft.com/office/drawing/2016/5/10/chartex" xmlns:cx5="http://schemas.microsoft.com/office/drawing/2016/5/11/chartex" xmlns:cx6="http://schemas.microsoft.com/office/drawing/2016/5/12/chartex" xmlns:cx7="http://schemas.microsoft.com/office/drawing/2016/5/13/chartex" xmlns:cx8="http://schemas.microsoft.com/office/drawing/2016/5/14/chartex" xmlns:mc="http://schemas.openxmlformats.org/markup-compatibility/2006" xmlns:aink="http://schemas.microsoft.com/office/drawing/2016/ink" xmlns:am3d="http://schemas.microsoft.com/office/drawing/2017/model3d" xmlns:o="urn:schemas-microsoft-com:office:office" xmlns:r="http://schemas.openxmlformats.org/officeDocument/2006/relationships" xmlns:m="http://schemas.openxmlformats.org/officeDocument/2006/math" xmlns:v="urn:schemas-microsoft-com:vml" xmlns:wp14="http://schemas.microsoft.com/office/word/2010/wordprocessingDrawing" xmlns:wp="http://schemas.openxmlformats.org/drawingml/2006/wordprocessingDrawing" xmlns:w10="urn:schemas-microsoft-com:office:word" xmlns:w="http://schemas.openxmlformats.org/wordprocessingml/2006/main" xmlns:w14="http://schemas.microsoft.com/office/word/2010/wordml" xmlns:w15="http://schemas.microsoft.com/office/word/2012/wordml" xmlns:w16cid="http://schemas.microsoft.com/office/word/2016/wordml/cid" xmlns:w16se="http://schemas.microsoft.com/office/word/2015/wordml/symex" xmlns:wpg="http://schemas.microsoft.com/office/word/2010/wordprocessingGroup" xmlns:wpi="http://schemas.microsoft.com/office/word/2010/wordprocessingInk" xmlns:wne="http://schemas.microsoft.com/office/word/2006/wordml" xmlns:wps="http://schemas.microsoft.com/office/word/2010/wordprocessingShape" mc:Ignorable="w14 w15 w16se w16cid wp14">
+<w:endnotes xmlns:wpc="http://schemas.microsoft.com/office/word/2010/wordprocessingCanvas" xmlns:cx="http://schemas.microsoft.com/office/drawing/2014/chartex" xmlns:cx1="http://schemas.microsoft.com/office/drawing/2015/9/8/chartex" xmlns:mc="http://schemas.openxmlformats.org/markup-compatibility/2006" xmlns:o="urn:schemas-microsoft-com:office:office" xmlns:r="http://schemas.openxmlformats.org/officeDocument/2006/relationships" xmlns:m="http://schemas.openxmlformats.org/officeDocument/2006/math" xmlns:v="urn:schemas-microsoft-com:vml" xmlns:wp14="http://schemas.microsoft.com/office/word/2010/wordprocessingDrawing" xmlns:wp="http://schemas.openxmlformats.org/drawingml/2006/wordprocessingDrawing" xmlns:w10="urn:schemas-microsoft-com:office:word" xmlns:w="http://schemas.openxmlformats.org/wordprocessingml/2006/main" xmlns:w14="http://schemas.microsoft.com/office/word/2010/wordml" xmlns:w15="http://schemas.microsoft.com/office/word/2012/wordml" xmlns:w16se="http://schemas.microsoft.com/office/word/2015/wordml/symex" xmlns:wpg="http://schemas.microsoft.com/office/word/2010/wordprocessingGroup" xmlns:wpi="http://schemas.microsoft.com/office/word/2010/wordprocessingInk" xmlns:wne="http://schemas.microsoft.com/office/word/2006/wordml" xmlns:wps="http://schemas.microsoft.com/office/word/2010/wordprocessingShape" mc:Ignorable="w14 w15 w16se wp14">
   <w:endnote w:type="separator" w:id="-1">
     <w:p>
       <w:pPr>
@@ -3963,7 +4011,7 @@
 </file>
 
 <file path=word/footnotes.xml><?xml version="1.0" encoding="utf-8"?>
-<w:footnotes xmlns:wpc="http://schemas.microsoft.com/office/word/2010/wordprocessingCanvas" xmlns:cx="http://schemas.microsoft.com/office/drawing/2014/chartex" xmlns:cx1="http://schemas.microsoft.com/office/drawing/2015/9/8/chartex" xmlns:cx2="http://schemas.microsoft.com/office/drawing/2015/10/21/chartex" xmlns:cx3="http://schemas.microsoft.com/office/drawing/2016/5/9/chartex" xmlns:cx4="http://schemas.microsoft.com/office/drawing/2016/5/10/chartex" xmlns:cx5="http://schemas.microsoft.com/office/drawing/2016/5/11/chartex" xmlns:cx6="http://schemas.microsoft.com/office/drawing/2016/5/12/chartex" xmlns:cx7="http://schemas.microsoft.com/office/drawing/2016/5/13/chartex" xmlns:cx8="http://schemas.microsoft.com/office/drawing/2016/5/14/chartex" xmlns:mc="http://schemas.openxmlformats.org/markup-compatibility/2006" xmlns:aink="http://schemas.microsoft.com/office/drawing/2016/ink" xmlns:am3d="http://schemas.microsoft.com/office/drawing/2017/model3d" xmlns:o="urn:schemas-microsoft-com:office:office" xmlns:r="http://schemas.openxmlformats.org/officeDocument/2006/relationships" xmlns:m="http://schemas.openxmlformats.org/officeDocument/2006/math" xmlns:v="urn:schemas-microsoft-com:vml" xmlns:wp14="http://schemas.microsoft.com/office/word/2010/wordprocessingDrawing" xmlns:wp="http://schemas.openxmlformats.org/drawingml/2006/wordprocessingDrawing" xmlns:w10="urn:schemas-microsoft-com:office:word" xmlns:w="http://schemas.openxmlformats.org/wordprocessingml/2006/main" xmlns:w14="http://schemas.microsoft.com/office/word/2010/wordml" xmlns:w15="http://schemas.microsoft.com/office/word/2012/wordml" xmlns:w16cid="http://schemas.microsoft.com/office/word/2016/wordml/cid" xmlns:w16se="http://schemas.microsoft.com/office/word/2015/wordml/symex" xmlns:wpg="http://schemas.microsoft.com/office/word/2010/wordprocessingGroup" xmlns:wpi="http://schemas.microsoft.com/office/word/2010/wordprocessingInk" xmlns:wne="http://schemas.microsoft.com/office/word/2006/wordml" xmlns:wps="http://schemas.microsoft.com/office/word/2010/wordprocessingShape" mc:Ignorable="w14 w15 w16se w16cid wp14">
+<w:footnotes xmlns:wpc="http://schemas.microsoft.com/office/word/2010/wordprocessingCanvas" xmlns:cx="http://schemas.microsoft.com/office/drawing/2014/chartex" xmlns:cx1="http://schemas.microsoft.com/office/drawing/2015/9/8/chartex" xmlns:mc="http://schemas.openxmlformats.org/markup-compatibility/2006" xmlns:o="urn:schemas-microsoft-com:office:office" xmlns:r="http://schemas.openxmlformats.org/officeDocument/2006/relationships" xmlns:m="http://schemas.openxmlformats.org/officeDocument/2006/math" xmlns:v="urn:schemas-microsoft-com:vml" xmlns:wp14="http://schemas.microsoft.com/office/word/2010/wordprocessingDrawing" xmlns:wp="http://schemas.openxmlformats.org/drawingml/2006/wordprocessingDrawing" xmlns:w10="urn:schemas-microsoft-com:office:word" xmlns:w="http://schemas.openxmlformats.org/wordprocessingml/2006/main" xmlns:w14="http://schemas.microsoft.com/office/word/2010/wordml" xmlns:w15="http://schemas.microsoft.com/office/word/2012/wordml" xmlns:w16se="http://schemas.microsoft.com/office/word/2015/wordml/symex" xmlns:wpg="http://schemas.microsoft.com/office/word/2010/wordprocessingGroup" xmlns:wpi="http://schemas.microsoft.com/office/word/2010/wordprocessingInk" xmlns:wne="http://schemas.microsoft.com/office/word/2006/wordml" xmlns:wps="http://schemas.microsoft.com/office/word/2010/wordprocessingShape" mc:Ignorable="w14 w15 w16se wp14">
   <w:footnote w:type="separator" w:id="-1">
     <w:p>
       <w:pPr>
@@ -3988,7 +4036,7 @@
 </file>
 
 <file path=word/header1.xml><?xml version="1.0" encoding="utf-8"?>
-<w:hdr xmlns:wpc="http://schemas.microsoft.com/office/word/2010/wordprocessingCanvas" xmlns:cx="http://schemas.microsoft.com/office/drawing/2014/chartex" xmlns:cx1="http://schemas.microsoft.com/office/drawing/2015/9/8/chartex" xmlns:cx2="http://schemas.microsoft.com/office/drawing/2015/10/21/chartex" xmlns:cx3="http://schemas.microsoft.com/office/drawing/2016/5/9/chartex" xmlns:cx4="http://schemas.microsoft.com/office/drawing/2016/5/10/chartex" xmlns:cx5="http://schemas.microsoft.com/office/drawing/2016/5/11/chartex" xmlns:cx6="http://schemas.microsoft.com/office/drawing/2016/5/12/chartex" xmlns:cx7="http://schemas.microsoft.com/office/drawing/2016/5/13/chartex" xmlns:cx8="http://schemas.microsoft.com/office/drawing/2016/5/14/chartex" xmlns:mc="http://schemas.openxmlformats.org/markup-compatibility/2006" xmlns:aink="http://schemas.microsoft.com/office/drawing/2016/ink" xmlns:am3d="http://schemas.microsoft.com/office/drawing/2017/model3d" xmlns:o="urn:schemas-microsoft-com:office:office" xmlns:r="http://schemas.openxmlformats.org/officeDocument/2006/relationships" xmlns:m="http://schemas.openxmlformats.org/officeDocument/2006/math" xmlns:v="urn:schemas-microsoft-com:vml" xmlns:wp14="http://schemas.microsoft.com/office/word/2010/wordprocessingDrawing" xmlns:wp="http://schemas.openxmlformats.org/drawingml/2006/wordprocessingDrawing" xmlns:w10="urn:schemas-microsoft-com:office:word" xmlns:w="http://schemas.openxmlformats.org/wordprocessingml/2006/main" xmlns:w14="http://schemas.microsoft.com/office/word/2010/wordml" xmlns:w15="http://schemas.microsoft.com/office/word/2012/wordml" xmlns:w16cid="http://schemas.microsoft.com/office/word/2016/wordml/cid" xmlns:w16se="http://schemas.microsoft.com/office/word/2015/wordml/symex" xmlns:wpg="http://schemas.microsoft.com/office/word/2010/wordprocessingGroup" xmlns:wpi="http://schemas.microsoft.com/office/word/2010/wordprocessingInk" xmlns:wne="http://schemas.microsoft.com/office/word/2006/wordml" xmlns:wps="http://schemas.microsoft.com/office/word/2010/wordprocessingShape" mc:Ignorable="w14 w15 w16se w16cid wp14">
+<w:hdr xmlns:wpc="http://schemas.microsoft.com/office/word/2010/wordprocessingCanvas" xmlns:cx="http://schemas.microsoft.com/office/drawing/2014/chartex" xmlns:cx1="http://schemas.microsoft.com/office/drawing/2015/9/8/chartex" xmlns:mc="http://schemas.openxmlformats.org/markup-compatibility/2006" xmlns:o="urn:schemas-microsoft-com:office:office" xmlns:r="http://schemas.openxmlformats.org/officeDocument/2006/relationships" xmlns:m="http://schemas.openxmlformats.org/officeDocument/2006/math" xmlns:v="urn:schemas-microsoft-com:vml" xmlns:wp14="http://schemas.microsoft.com/office/word/2010/wordprocessingDrawing" xmlns:wp="http://schemas.openxmlformats.org/drawingml/2006/wordprocessingDrawing" xmlns:w10="urn:schemas-microsoft-com:office:word" xmlns:w="http://schemas.openxmlformats.org/wordprocessingml/2006/main" xmlns:w14="http://schemas.microsoft.com/office/word/2010/wordml" xmlns:w15="http://schemas.microsoft.com/office/word/2012/wordml" xmlns:w16se="http://schemas.microsoft.com/office/word/2015/wordml/symex" xmlns:wpg="http://schemas.microsoft.com/office/word/2010/wordprocessingGroup" xmlns:wpi="http://schemas.microsoft.com/office/word/2010/wordprocessingInk" xmlns:wne="http://schemas.microsoft.com/office/word/2006/wordml" xmlns:wps="http://schemas.microsoft.com/office/word/2010/wordprocessingShape" mc:Ignorable="w14 w15 w16se wp14">
   <w:p>
     <w:pPr>
       <w:pStyle w:val="Cabealho"/>
@@ -4103,7 +4151,7 @@
             </wp:anchor>
           </w:drawing>
         </mc:Choice>
-        <mc:Fallback>
+        <mc:Fallback xmlns:w16cid="http://schemas.microsoft.com/office/word/2016/wordml/cid" xmlns:am3d="http://schemas.microsoft.com/office/drawing/2017/model3d" xmlns:aink="http://schemas.microsoft.com/office/drawing/2016/ink" xmlns:cx8="http://schemas.microsoft.com/office/drawing/2016/5/14/chartex" xmlns:cx7="http://schemas.microsoft.com/office/drawing/2016/5/13/chartex" xmlns:cx6="http://schemas.microsoft.com/office/drawing/2016/5/12/chartex" xmlns:cx5="http://schemas.microsoft.com/office/drawing/2016/5/11/chartex" xmlns:cx4="http://schemas.microsoft.com/office/drawing/2016/5/10/chartex" xmlns:cx3="http://schemas.microsoft.com/office/drawing/2016/5/9/chartex" xmlns:cx2="http://schemas.microsoft.com/office/drawing/2015/10/21/chartex">
           <w:pict>
             <v:group w14:anchorId="30426D40" id="Grupo 10" o:spid="_x0000_s1026" style="position:absolute;margin-left:41.85pt;margin-top:-27pt;width:544.3pt;height:92.1pt;z-index:251659264;mso-position-horizontal-relative:page;mso-width-relative:margin" coordsize="69126,11696" o:gfxdata="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">
               <v:shapetype id="_x0000_t75" coordsize="21600,21600" o:spt="75" o:preferrelative="t" path="m@4@5l@4@11@9@11@9@5xe" filled="f" stroked="f">
@@ -4144,7 +4192,7 @@
 </file>
 
 <file path=word/numbering.xml><?xml version="1.0" encoding="utf-8"?>
-<w:numbering xmlns:wpc="http://schemas.microsoft.com/office/word/2010/wordprocessingCanvas" xmlns:cx="http://schemas.microsoft.com/office/drawing/2014/chartex" xmlns:cx1="http://schemas.microsoft.com/office/drawing/2015/9/8/chartex" xmlns:cx2="http://schemas.microsoft.com/office/drawing/2015/10/21/chartex" xmlns:cx3="http://schemas.microsoft.com/office/drawing/2016/5/9/chartex" xmlns:cx4="http://schemas.microsoft.com/office/drawing/2016/5/10/chartex" xmlns:cx5="http://schemas.microsoft.com/office/drawing/2016/5/11/chartex" xmlns:cx6="http://schemas.microsoft.com/office/drawing/2016/5/12/chartex" xmlns:cx7="http://schemas.microsoft.com/office/drawing/2016/5/13/chartex" xmlns:cx8="http://schemas.microsoft.com/office/drawing/2016/5/14/chartex" xmlns:mc="http://schemas.openxmlformats.org/markup-compatibility/2006" xmlns:aink="http://schemas.microsoft.com/office/drawing/2016/ink" xmlns:am3d="http://schemas.microsoft.com/office/drawing/2017/model3d" xmlns:o="urn:schemas-microsoft-com:office:office" xmlns:r="http://schemas.openxmlformats.org/officeDocument/2006/relationships" xmlns:m="http://schemas.openxmlformats.org/officeDocument/2006/math" xmlns:v="urn:schemas-microsoft-com:vml" xmlns:wp14="http://schemas.microsoft.com/office/word/2010/wordprocessingDrawing" xmlns:wp="http://schemas.openxmlformats.org/drawingml/2006/wordprocessingDrawing" xmlns:w10="urn:schemas-microsoft-com:office:word" xmlns:w="http://schemas.openxmlformats.org/wordprocessingml/2006/main" xmlns:w14="http://schemas.microsoft.com/office/word/2010/wordml" xmlns:w15="http://schemas.microsoft.com/office/word/2012/wordml" xmlns:w16cid="http://schemas.microsoft.com/office/word/2016/wordml/cid" xmlns:w16se="http://schemas.microsoft.com/office/word/2015/wordml/symex" xmlns:wpg="http://schemas.microsoft.com/office/word/2010/wordprocessingGroup" xmlns:wpi="http://schemas.microsoft.com/office/word/2010/wordprocessingInk" xmlns:wne="http://schemas.microsoft.com/office/word/2006/wordml" xmlns:wps="http://schemas.microsoft.com/office/word/2010/wordprocessingShape" mc:Ignorable="w14 w15 w16se w16cid wp14">
+<w:numbering xmlns:wpc="http://schemas.microsoft.com/office/word/2010/wordprocessingCanvas" xmlns:cx="http://schemas.microsoft.com/office/drawing/2014/chartex" xmlns:cx1="http://schemas.microsoft.com/office/drawing/2015/9/8/chartex" xmlns:mc="http://schemas.openxmlformats.org/markup-compatibility/2006" xmlns:o="urn:schemas-microsoft-com:office:office" xmlns:r="http://schemas.openxmlformats.org/officeDocument/2006/relationships" xmlns:m="http://schemas.openxmlformats.org/officeDocument/2006/math" xmlns:v="urn:schemas-microsoft-com:vml" xmlns:wp14="http://schemas.microsoft.com/office/word/2010/wordprocessingDrawing" xmlns:wp="http://schemas.openxmlformats.org/drawingml/2006/wordprocessingDrawing" xmlns:w10="urn:schemas-microsoft-com:office:word" xmlns:w="http://schemas.openxmlformats.org/wordprocessingml/2006/main" xmlns:w14="http://schemas.microsoft.com/office/word/2010/wordml" xmlns:w15="http://schemas.microsoft.com/office/word/2012/wordml" xmlns:w16se="http://schemas.microsoft.com/office/word/2015/wordml/symex" xmlns:wpg="http://schemas.microsoft.com/office/word/2010/wordprocessingGroup" xmlns:wpi="http://schemas.microsoft.com/office/word/2010/wordprocessingInk" xmlns:wne="http://schemas.microsoft.com/office/word/2006/wordml" xmlns:wps="http://schemas.microsoft.com/office/word/2010/wordprocessingShape" mc:Ignorable="w14 w15 w16se wp14">
   <w:abstractNum w:abstractNumId="0" w15:restartNumberingAfterBreak="0">
     <w:nsid w:val="20451BFB"/>
     <w:multiLevelType w:val="hybridMultilevel"/>
@@ -5116,7 +5164,7 @@
 </file>
 
 <file path=word/people.xml><?xml version="1.0" encoding="utf-8"?>
-<w15:people xmlns:wpc="http://schemas.microsoft.com/office/word/2010/wordprocessingCanvas" xmlns:cx="http://schemas.microsoft.com/office/drawing/2014/chartex" xmlns:cx1="http://schemas.microsoft.com/office/drawing/2015/9/8/chartex" xmlns:cx2="http://schemas.microsoft.com/office/drawing/2015/10/21/chartex" xmlns:cx3="http://schemas.microsoft.com/office/drawing/2016/5/9/chartex" xmlns:cx4="http://schemas.microsoft.com/office/drawing/2016/5/10/chartex" xmlns:cx5="http://schemas.microsoft.com/office/drawing/2016/5/11/chartex" xmlns:cx6="http://schemas.microsoft.com/office/drawing/2016/5/12/chartex" xmlns:cx7="http://schemas.microsoft.com/office/drawing/2016/5/13/chartex" xmlns:cx8="http://schemas.microsoft.com/office/drawing/2016/5/14/chartex" xmlns:mc="http://schemas.openxmlformats.org/markup-compatibility/2006" xmlns:aink="http://schemas.microsoft.com/office/drawing/2016/ink" xmlns:am3d="http://schemas.microsoft.com/office/drawing/2017/model3d" xmlns:o="urn:schemas-microsoft-com:office:office" xmlns:r="http://schemas.openxmlformats.org/officeDocument/2006/relationships" xmlns:m="http://schemas.openxmlformats.org/officeDocument/2006/math" xmlns:v="urn:schemas-microsoft-com:vml" xmlns:wp14="http://schemas.microsoft.com/office/word/2010/wordprocessingDrawing" xmlns:wp="http://schemas.openxmlformats.org/drawingml/2006/wordprocessingDrawing" xmlns:w10="urn:schemas-microsoft-com:office:word" xmlns:w="http://schemas.openxmlformats.org/wordprocessingml/2006/main" xmlns:w14="http://schemas.microsoft.com/office/word/2010/wordml" xmlns:w15="http://schemas.microsoft.com/office/word/2012/wordml" xmlns:w16cid="http://schemas.microsoft.com/office/word/2016/wordml/cid" xmlns:w16se="http://schemas.microsoft.com/office/word/2015/wordml/symex" xmlns:wpg="http://schemas.microsoft.com/office/word/2010/wordprocessingGroup" xmlns:wpi="http://schemas.microsoft.com/office/word/2010/wordprocessingInk" xmlns:wne="http://schemas.microsoft.com/office/word/2006/wordml" xmlns:wps="http://schemas.microsoft.com/office/word/2010/wordprocessingShape" mc:Ignorable="w14 w15 w16se w16cid wp14">
+<w15:people xmlns:wpc="http://schemas.microsoft.com/office/word/2010/wordprocessingCanvas" xmlns:cx="http://schemas.microsoft.com/office/drawing/2014/chartex" xmlns:cx1="http://schemas.microsoft.com/office/drawing/2015/9/8/chartex" xmlns:mc="http://schemas.openxmlformats.org/markup-compatibility/2006" xmlns:o="urn:schemas-microsoft-com:office:office" xmlns:r="http://schemas.openxmlformats.org/officeDocument/2006/relationships" xmlns:m="http://schemas.openxmlformats.org/officeDocument/2006/math" xmlns:v="urn:schemas-microsoft-com:vml" xmlns:wp14="http://schemas.microsoft.com/office/word/2010/wordprocessingDrawing" xmlns:wp="http://schemas.openxmlformats.org/drawingml/2006/wordprocessingDrawing" xmlns:w10="urn:schemas-microsoft-com:office:word" xmlns:w="http://schemas.openxmlformats.org/wordprocessingml/2006/main" xmlns:w14="http://schemas.microsoft.com/office/word/2010/wordml" xmlns:w15="http://schemas.microsoft.com/office/word/2012/wordml" xmlns:w16se="http://schemas.microsoft.com/office/word/2015/wordml/symex" xmlns:wpg="http://schemas.microsoft.com/office/word/2010/wordprocessingGroup" xmlns:wpi="http://schemas.microsoft.com/office/word/2010/wordprocessingInk" xmlns:wne="http://schemas.microsoft.com/office/word/2006/wordml" xmlns:wps="http://schemas.microsoft.com/office/word/2010/wordprocessingShape" mc:Ignorable="w14 w15 w16se wp14">
   <w15:person w15:author="Gabriel Lara Baptista">
     <w15:presenceInfo w15:providerId="AD" w15:userId="S::gabriell@toledobrasil.com.br::d988b3c5-079a-4101-8b51-1f9f8864aade"/>
   </w15:person>
@@ -5124,7 +5172,7 @@
 </file>
 
 <file path=word/styles.xml><?xml version="1.0" encoding="utf-8"?>
-<w:styles xmlns:mc="http://schemas.openxmlformats.org/markup-compatibility/2006" xmlns:r="http://schemas.openxmlformats.org/officeDocument/2006/relationships" xmlns:w="http://schemas.openxmlformats.org/wordprocessingml/2006/main" xmlns:w14="http://schemas.microsoft.com/office/word/2010/wordml" xmlns:w15="http://schemas.microsoft.com/office/word/2012/wordml" xmlns:w16cid="http://schemas.microsoft.com/office/word/2016/wordml/cid" xmlns:w16se="http://schemas.microsoft.com/office/word/2015/wordml/symex" mc:Ignorable="w14 w15 w16se w16cid">
+<w:styles xmlns:mc="http://schemas.openxmlformats.org/markup-compatibility/2006" xmlns:r="http://schemas.openxmlformats.org/officeDocument/2006/relationships" xmlns:w="http://schemas.openxmlformats.org/wordprocessingml/2006/main" xmlns:w14="http://schemas.microsoft.com/office/word/2010/wordml" xmlns:w15="http://schemas.microsoft.com/office/word/2012/wordml" xmlns:w16se="http://schemas.microsoft.com/office/word/2015/wordml/symex" mc:Ignorable="w14 w15 w16se">
   <w:docDefaults>
     <w:rPrDefault>
       <w:rPr>
@@ -5140,7 +5188,7 @@
       </w:pPr>
     </w:pPrDefault>
   </w:docDefaults>
-  <w:latentStyles w:defLockedState="0" w:defUIPriority="99" w:defSemiHidden="0" w:defUnhideWhenUsed="0" w:defQFormat="0" w:count="377">
+  <w:latentStyles w:defLockedState="0" w:defUIPriority="99" w:defSemiHidden="0" w:defUnhideWhenUsed="0" w:defQFormat="0" w:count="371">
     <w:lsdException w:name="Normal" w:uiPriority="0" w:qFormat="1"/>
     <w:lsdException w:name="heading 1" w:uiPriority="9" w:qFormat="1"/>
     <w:lsdException w:name="heading 2" w:semiHidden="1" w:uiPriority="9" w:unhideWhenUsed="1" w:qFormat="1"/>
@@ -5288,8 +5336,11 @@
     <w:lsdException w:name="Table 3D effects 3" w:semiHidden="1" w:unhideWhenUsed="1"/>
     <w:lsdException w:name="Table Contemporary" w:semiHidden="1" w:unhideWhenUsed="1"/>
     <w:lsdException w:name="Table Elegant" w:semiHidden="1" w:unhideWhenUsed="1"/>
+    <w:lsdException w:name="Table Professional" w:semiHidden="1" w:unhideWhenUsed="1"/>
     <w:lsdException w:name="Table Subtle 1" w:semiHidden="1" w:unhideWhenUsed="1"/>
     <w:lsdException w:name="Table Subtle 2" w:semiHidden="1" w:unhideWhenUsed="1"/>
+    <w:lsdException w:name="Table Web 1" w:semiHidden="1" w:unhideWhenUsed="1"/>
+    <w:lsdException w:name="Table Web 2" w:semiHidden="1" w:unhideWhenUsed="1"/>
     <w:lsdException w:name="Table Web 3" w:semiHidden="1" w:unhideWhenUsed="1"/>
     <w:lsdException w:name="Balloon Text" w:semiHidden="1" w:unhideWhenUsed="1"/>
     <w:lsdException w:name="Table Grid" w:uiPriority="39"/>
@@ -5509,12 +5560,6 @@
     <w:lsdException w:name="List Table 5 Dark Accent 6" w:uiPriority="50"/>
     <w:lsdException w:name="List Table 6 Colorful Accent 6" w:uiPriority="51"/>
     <w:lsdException w:name="List Table 7 Colorful Accent 6" w:uiPriority="52"/>
-    <w:lsdException w:name="Mention" w:semiHidden="1" w:unhideWhenUsed="1"/>
-    <w:lsdException w:name="Smart Hyperlink" w:semiHidden="1" w:unhideWhenUsed="1"/>
-    <w:lsdException w:name="Hashtag" w:semiHidden="1" w:unhideWhenUsed="1"/>
-    <w:lsdException w:name="Unresolved Mention" w:semiHidden="1" w:unhideWhenUsed="1"/>
-    <w:lsdException w:name="Smart Link" w:semiHidden="1" w:unhideWhenUsed="1"/>
-    <w:lsdException w:name="Smart Link Error" w:semiHidden="1" w:unhideWhenUsed="1"/>
   </w:latentStyles>
   <w:style w:type="paragraph" w:default="1" w:styleId="Normal">
     <w:name w:val="Normal"/>
@@ -6713,13 +6758,38 @@
         </b:NameList>
       </b:Author>
     </b:Author>
+    <b:RefOrder>2</b:RefOrder>
+  </b:Source>
+  <b:Source>
+    <b:Tag>Mar16</b:Tag>
+    <b:SourceType>DocumentFromInternetSite</b:SourceType>
+    <b:Guid>{56812E77-C837-4728-8B5D-4875553CF0CD}</b:Guid>
+    <b:Title>Biblioteca Digital</b:Title>
+    <b:Year>2016</b:Year>
+    <b:Author>
+      <b:Author>
+        <b:NameList>
+          <b:Person>
+            <b:Last>Peixoto</b:Last>
+            <b:First>Marcus</b:First>
+          </b:Person>
+          <b:Person>
+            <b:Last>Pinto</b:Last>
+            <b:Middle>Salles</b:Middle>
+            <b:First>Henrique</b:First>
+          </b:Person>
+        </b:NameList>
+      </b:Author>
+    </b:Author>
+    <b:InternetSiteTitle>Senado Federal</b:InternetSiteTitle>
+    <b:URL>http://www2.senado.leg.br/bdsf/bitstream/handle/id/517763/boletim_41_MarcusPeixoto_HenriqueSallesPinto.pdf?sequence</b:URL>
     <b:RefOrder>1</b:RefOrder>
   </b:Source>
 </b:Sources>
 </file>
 
 <file path=customXml/itemProps1.xml><?xml version="1.0" encoding="utf-8"?>
-<ds:datastoreItem xmlns:ds="http://schemas.openxmlformats.org/officeDocument/2006/customXml" ds:itemID="{E6D4286A-FB09-45B6-8CB3-4CD9E6FA6354}">
+<ds:datastoreItem xmlns:ds="http://schemas.openxmlformats.org/officeDocument/2006/customXml" ds:itemID="{0C5AC0B3-982B-4365-BC77-8D457D87E79E}">
   <ds:schemaRefs>
     <ds:schemaRef ds:uri="http://schemas.openxmlformats.org/officeDocument/2006/bibliography"/>
   </ds:schemaRefs>

</xml_diff>

<commit_message>
texto enxugado conforme as instruções do gabriel
revisado, enxugado e reorganizado para satisfazer as solicitações que o gabriel havia feito
</commit_message>
<xml_diff>
--- a/Artigo a ser entregue - Revisão Gabriel.docx
+++ b/Artigo a ser entregue - Revisão Gabriel.docx
@@ -680,7 +680,7 @@
           <w:r>
             <w:fldChar w:fldCharType="separate"/>
           </w:r>
-          <w:hyperlink w:anchor="_Toc24485710" w:history="1">
+          <w:hyperlink w:anchor="_Toc25099853" w:history="1">
             <w:r>
               <w:rPr>
                 <w:rStyle w:val="Hyperlink"/>
@@ -726,7 +726,7 @@
                 <w:noProof/>
                 <w:webHidden/>
               </w:rPr>
-              <w:instrText xml:space="preserve"> PAGEREF _Toc24485710 \h </w:instrText>
+              <w:instrText xml:space="preserve"> PAGEREF _Toc25099853 \h </w:instrText>
             </w:r>
             <w:r>
               <w:rPr>
@@ -772,7 +772,7 @@
               <w:lang w:eastAsia="pt-BR"/>
             </w:rPr>
           </w:pPr>
-          <w:hyperlink w:anchor="_Toc24485711" w:history="1">
+          <w:hyperlink w:anchor="_Toc25099854" w:history="1">
             <w:r>
               <w:rPr>
                 <w:rStyle w:val="Hyperlink"/>
@@ -818,7 +818,7 @@
                 <w:noProof/>
                 <w:webHidden/>
               </w:rPr>
-              <w:instrText xml:space="preserve"> PAGEREF _Toc24485711 \h </w:instrText>
+              <w:instrText xml:space="preserve"> PAGEREF _Toc25099854 \h </w:instrText>
             </w:r>
             <w:r>
               <w:rPr>
@@ -864,7 +864,7 @@
               <w:lang w:eastAsia="pt-BR"/>
             </w:rPr>
           </w:pPr>
-          <w:hyperlink w:anchor="_Toc24485712" w:history="1">
+          <w:hyperlink w:anchor="_Toc25099855" w:history="1">
             <w:r>
               <w:rPr>
                 <w:rStyle w:val="Hyperlink"/>
@@ -910,7 +910,7 @@
                 <w:noProof/>
                 <w:webHidden/>
               </w:rPr>
-              <w:instrText xml:space="preserve"> PAGEREF _Toc24485712 \h </w:instrText>
+              <w:instrText xml:space="preserve"> PAGEREF _Toc25099855 \h </w:instrText>
             </w:r>
             <w:r>
               <w:rPr>
@@ -956,7 +956,7 @@
               <w:lang w:eastAsia="pt-BR"/>
             </w:rPr>
           </w:pPr>
-          <w:hyperlink w:anchor="_Toc24485713" w:history="1">
+          <w:hyperlink w:anchor="_Toc25099856" w:history="1">
             <w:r>
               <w:rPr>
                 <w:rStyle w:val="Hyperlink"/>
@@ -1002,7 +1002,7 @@
                 <w:noProof/>
                 <w:webHidden/>
               </w:rPr>
-              <w:instrText xml:space="preserve"> PAGEREF _Toc24485713 \h </w:instrText>
+              <w:instrText xml:space="preserve"> PAGEREF _Toc25099856 \h </w:instrText>
             </w:r>
             <w:r>
               <w:rPr>
@@ -1048,7 +1048,7 @@
               <w:lang w:eastAsia="pt-BR"/>
             </w:rPr>
           </w:pPr>
-          <w:hyperlink w:anchor="_Toc24485714" w:history="1">
+          <w:hyperlink w:anchor="_Toc25099857" w:history="1">
             <w:r>
               <w:rPr>
                 <w:rStyle w:val="Hyperlink"/>
@@ -1094,7 +1094,7 @@
                 <w:noProof/>
                 <w:webHidden/>
               </w:rPr>
-              <w:instrText xml:space="preserve"> PAGEREF _Toc24485714 \h </w:instrText>
+              <w:instrText xml:space="preserve"> PAGEREF _Toc25099857 \h </w:instrText>
             </w:r>
             <w:r>
               <w:rPr>
@@ -1140,7 +1140,7 @@
               <w:lang w:eastAsia="pt-BR"/>
             </w:rPr>
           </w:pPr>
-          <w:hyperlink w:anchor="_Toc24485715" w:history="1">
+          <w:hyperlink w:anchor="_Toc25099858" w:history="1">
             <w:r>
               <w:rPr>
                 <w:rStyle w:val="Hyperlink"/>
@@ -1186,7 +1186,7 @@
                 <w:noProof/>
                 <w:webHidden/>
               </w:rPr>
-              <w:instrText xml:space="preserve"> PAGEREF _Toc24485715 \h </w:instrText>
+              <w:instrText xml:space="preserve"> PAGEREF _Toc25099858 \h </w:instrText>
             </w:r>
             <w:r>
               <w:rPr>
@@ -1232,7 +1232,7 @@
               <w:lang w:eastAsia="pt-BR"/>
             </w:rPr>
           </w:pPr>
-          <w:hyperlink w:anchor="_Toc24485716" w:history="1">
+          <w:hyperlink w:anchor="_Toc25099859" w:history="1">
             <w:r>
               <w:rPr>
                 <w:rStyle w:val="Hyperlink"/>
@@ -1278,7 +1278,7 @@
                 <w:noProof/>
                 <w:webHidden/>
               </w:rPr>
-              <w:instrText xml:space="preserve"> PAGEREF _Toc24485716 \h </w:instrText>
+              <w:instrText xml:space="preserve"> PAGEREF _Toc25099859 \h </w:instrText>
             </w:r>
             <w:r>
               <w:rPr>
@@ -1298,7 +1298,7 @@
                 <w:noProof/>
                 <w:webHidden/>
               </w:rPr>
-              <w:t>9</w:t>
+              <w:t>8</w:t>
             </w:r>
             <w:r>
               <w:rPr>
@@ -1324,7 +1324,7 @@
               <w:lang w:eastAsia="pt-BR"/>
             </w:rPr>
           </w:pPr>
-          <w:hyperlink w:anchor="_Toc24485717" w:history="1">
+          <w:hyperlink w:anchor="_Toc25099860" w:history="1">
             <w:r>
               <w:rPr>
                 <w:rStyle w:val="Hyperlink"/>
@@ -1370,7 +1370,7 @@
                 <w:noProof/>
                 <w:webHidden/>
               </w:rPr>
-              <w:instrText xml:space="preserve"> PAGEREF _Toc24485717 \h </w:instrText>
+              <w:instrText xml:space="preserve"> PAGEREF _Toc25099860 \h </w:instrText>
             </w:r>
             <w:r>
               <w:rPr>
@@ -1390,7 +1390,7 @@
                 <w:noProof/>
                 <w:webHidden/>
               </w:rPr>
-              <w:t>9</w:t>
+              <w:t>8</w:t>
             </w:r>
             <w:r>
               <w:rPr>
@@ -1416,7 +1416,7 @@
               <w:lang w:eastAsia="pt-BR"/>
             </w:rPr>
           </w:pPr>
-          <w:hyperlink w:anchor="_Toc24485718" w:history="1">
+          <w:hyperlink w:anchor="_Toc25099861" w:history="1">
             <w:r>
               <w:rPr>
                 <w:rStyle w:val="Hyperlink"/>
@@ -1462,7 +1462,7 @@
                 <w:noProof/>
                 <w:webHidden/>
               </w:rPr>
-              <w:instrText xml:space="preserve"> PAGEREF _Toc24485718 \h </w:instrText>
+              <w:instrText xml:space="preserve"> PAGEREF _Toc25099861 \h </w:instrText>
             </w:r>
             <w:r>
               <w:rPr>
@@ -1508,7 +1508,7 @@
               <w:lang w:eastAsia="pt-BR"/>
             </w:rPr>
           </w:pPr>
-          <w:hyperlink w:anchor="_Toc24485719" w:history="1">
+          <w:hyperlink w:anchor="_Toc25099862" w:history="1">
             <w:r>
               <w:rPr>
                 <w:rStyle w:val="Hyperlink"/>
@@ -1554,7 +1554,7 @@
                 <w:noProof/>
                 <w:webHidden/>
               </w:rPr>
-              <w:instrText xml:space="preserve"> PAGEREF _Toc24485719 \h </w:instrText>
+              <w:instrText xml:space="preserve"> PAGEREF _Toc25099862 \h </w:instrText>
             </w:r>
             <w:r>
               <w:rPr>
@@ -1600,7 +1600,7 @@
               <w:lang w:eastAsia="pt-BR"/>
             </w:rPr>
           </w:pPr>
-          <w:hyperlink w:anchor="_Toc24485720" w:history="1">
+          <w:hyperlink w:anchor="_Toc25099863" w:history="1">
             <w:r>
               <w:rPr>
                 <w:rStyle w:val="Hyperlink"/>
@@ -1644,7 +1644,7 @@
                 <w:noProof/>
                 <w:webHidden/>
               </w:rPr>
-              <w:instrText xml:space="preserve"> PAGEREF _Toc24485720 \h </w:instrText>
+              <w:instrText xml:space="preserve"> PAGEREF _Toc25099863 \h </w:instrText>
             </w:r>
             <w:r>
               <w:rPr>
@@ -1664,7 +1664,7 @@
                 <w:noProof/>
                 <w:webHidden/>
               </w:rPr>
-              <w:t>10</w:t>
+              <w:t>9</w:t>
             </w:r>
             <w:r>
               <w:rPr>
@@ -1690,7 +1690,7 @@
               <w:lang w:eastAsia="pt-BR"/>
             </w:rPr>
           </w:pPr>
-          <w:hyperlink w:anchor="_Toc24485721" w:history="1">
+          <w:hyperlink w:anchor="_Toc25099864" w:history="1">
             <w:r>
               <w:rPr>
                 <w:rStyle w:val="Hyperlink"/>
@@ -1734,7 +1734,7 @@
                 <w:noProof/>
                 <w:webHidden/>
               </w:rPr>
-              <w:instrText xml:space="preserve"> PAGEREF _Toc24485721 \h </w:instrText>
+              <w:instrText xml:space="preserve"> PAGEREF _Toc25099864 \h </w:instrText>
             </w:r>
             <w:r>
               <w:rPr>
@@ -1780,7 +1780,7 @@
               <w:lang w:eastAsia="pt-BR"/>
             </w:rPr>
           </w:pPr>
-          <w:hyperlink w:anchor="_Toc24485722" w:history="1">
+          <w:hyperlink w:anchor="_Toc25099865" w:history="1">
             <w:r>
               <w:rPr>
                 <w:rStyle w:val="Hyperlink"/>
@@ -1824,7 +1824,7 @@
                 <w:noProof/>
                 <w:webHidden/>
               </w:rPr>
-              <w:instrText xml:space="preserve"> PAGEREF _Toc24485722 \h </w:instrText>
+              <w:instrText xml:space="preserve"> PAGEREF _Toc25099865 \h </w:instrText>
             </w:r>
             <w:r>
               <w:rPr>
@@ -1870,7 +1870,7 @@
               <w:lang w:eastAsia="pt-BR"/>
             </w:rPr>
           </w:pPr>
-          <w:hyperlink w:anchor="_Toc24485723" w:history="1">
+          <w:hyperlink w:anchor="_Toc25099866" w:history="1">
             <w:r>
               <w:rPr>
                 <w:rStyle w:val="Hyperlink"/>
@@ -1916,7 +1916,7 @@
                 <w:noProof/>
                 <w:webHidden/>
               </w:rPr>
-              <w:instrText xml:space="preserve"> PAGEREF _Toc24485723 \h </w:instrText>
+              <w:instrText xml:space="preserve"> PAGEREF _Toc25099866 \h </w:instrText>
             </w:r>
             <w:r>
               <w:rPr>
@@ -1962,7 +1962,7 @@
               <w:lang w:eastAsia="pt-BR"/>
             </w:rPr>
           </w:pPr>
-          <w:hyperlink w:anchor="_Toc24485724" w:history="1">
+          <w:hyperlink w:anchor="_Toc25099867" w:history="1">
             <w:r>
               <w:rPr>
                 <w:rStyle w:val="Hyperlink"/>
@@ -2008,7 +2008,7 @@
                 <w:noProof/>
                 <w:webHidden/>
               </w:rPr>
-              <w:instrText xml:space="preserve"> PAGEREF _Toc24485724 \h </w:instrText>
+              <w:instrText xml:space="preserve"> PAGEREF _Toc25099867 \h </w:instrText>
             </w:r>
             <w:r>
               <w:rPr>
@@ -2054,7 +2054,7 @@
               <w:lang w:eastAsia="pt-BR"/>
             </w:rPr>
           </w:pPr>
-          <w:hyperlink w:anchor="_Toc24485725" w:history="1">
+          <w:hyperlink w:anchor="_Toc25099868" w:history="1">
             <w:r>
               <w:rPr>
                 <w:rStyle w:val="Hyperlink"/>
@@ -2100,7 +2100,7 @@
                 <w:noProof/>
                 <w:webHidden/>
               </w:rPr>
-              <w:instrText xml:space="preserve"> PAGEREF _Toc24485725 \h </w:instrText>
+              <w:instrText xml:space="preserve"> PAGEREF _Toc25099868 \h </w:instrText>
             </w:r>
             <w:r>
               <w:rPr>
@@ -2158,6 +2158,8 @@
         </w:rPr>
         <w:br w:type="page"/>
       </w:r>
+      <w:bookmarkStart w:id="0" w:name="_GoBack"/>
+      <w:bookmarkEnd w:id="0"/>
     </w:p>
     <w:p>
       <w:pPr>
@@ -2167,8 +2169,8 @@
           <w:rFonts w:ascii="Arial" w:hAnsi="Arial" w:cs="Arial"/>
         </w:rPr>
       </w:pPr>
-      <w:bookmarkStart w:id="0" w:name="_Toc511414627"/>
-      <w:bookmarkStart w:id="1" w:name="_Toc24485710"/>
+      <w:bookmarkStart w:id="1" w:name="_Toc511414627"/>
+      <w:bookmarkStart w:id="2" w:name="_Toc25099853"/>
       <w:r>
         <w:rPr>
           <w:rFonts w:ascii="Arial" w:hAnsi="Arial" w:cs="Arial"/>
@@ -2176,8 +2178,8 @@
         <w:lastRenderedPageBreak/>
         <w:t>Introdução</w:t>
       </w:r>
-      <w:bookmarkEnd w:id="0"/>
       <w:bookmarkEnd w:id="1"/>
+      <w:bookmarkEnd w:id="2"/>
     </w:p>
     <w:p>
       <w:pPr>
@@ -2220,16 +2222,16 @@
       <w:r>
         <w:t xml:space="preserve">ste volume representa 30% da comida produzida por ano no planeta, comida essa que poderia ser destinada às 821 milhões de pessoas que ainda passam fome no mundo </w:t>
       </w:r>
-      <w:commentRangeStart w:id="2"/>
+      <w:commentRangeStart w:id="3"/>
       <w:r>
         <w:t>(FAO, 2018)</w:t>
       </w:r>
-      <w:commentRangeEnd w:id="2"/>
+      <w:commentRangeEnd w:id="3"/>
       <w:r>
         <w:rPr>
           <w:rStyle w:val="Refdecomentrio"/>
         </w:rPr>
-        <w:commentReference w:id="2"/>
+        <w:commentReference w:id="3"/>
       </w:r>
       <w:r>
         <w:t xml:space="preserve">. </w:t>
@@ -2363,6 +2365,7 @@
           <w:id w:val="-1132482788"/>
           <w:citation/>
         </w:sdtPr>
+        <w:sdtEndPr/>
         <w:sdtContent>
           <w:r>
             <w:fldChar w:fldCharType="begin"/>
@@ -2511,10 +2514,20 @@
         <w:spacing w:line="360" w:lineRule="auto"/>
         <w:ind w:firstLine="708"/>
       </w:pPr>
-      <w:bookmarkStart w:id="3" w:name="_GoBack"/>
-      <w:bookmarkEnd w:id="3"/>
-      <w:r>
-        <w:t>Diante deste cenário, o presente trabalho tem por objetivo, criar um modelo preditivo, utilizando métodos de Inteligência Artificial e aprendizado de máquina para prever a quantidade de pessoas que irá frequentar um refeitório e desse modo auxiliar o gestor da UAN na tomada de decisão de quanta comida deverá ser produzida no dia.</w:t>
+      <w:r>
+        <w:t>Diante deste cenário, o presente trabalho tem por objetivo, criar um modelo preditivo, utilizando métodos de Inteligência Artificial e aprendizado de máquina para prever a quantidade de pessoas que ir</w:t>
+      </w:r>
+      <w:r>
+        <w:t>ão</w:t>
+      </w:r>
+      <w:r>
+        <w:t xml:space="preserve"> frequentar um refeitório e desse modo auxiliar o </w:t>
+      </w:r>
+      <w:r>
+        <w:t>responsável pela</w:t>
+      </w:r>
+      <w:r>
+        <w:t xml:space="preserve"> UAN na tomada de decisão de quanta comida deverá ser produzida no dia.</w:t>
       </w:r>
     </w:p>
     <w:p/>
@@ -2526,7 +2539,7 @@
           <w:rFonts w:ascii="Arial" w:hAnsi="Arial" w:cs="Arial"/>
         </w:rPr>
       </w:pPr>
-      <w:bookmarkStart w:id="4" w:name="_Toc24485711"/>
+      <w:bookmarkStart w:id="4" w:name="_Toc25099854"/>
       <w:r>
         <w:rPr>
           <w:rFonts w:ascii="Arial" w:hAnsi="Arial" w:cs="Arial"/>
@@ -2584,7 +2597,7 @@
           <w:rFonts w:ascii="Arial" w:hAnsi="Arial" w:cs="Arial"/>
         </w:rPr>
       </w:pPr>
-      <w:bookmarkStart w:id="6" w:name="_Toc24485712"/>
+      <w:bookmarkStart w:id="6" w:name="_Toc25099855"/>
       <w:r>
         <w:rPr>
           <w:rFonts w:ascii="Arial" w:hAnsi="Arial" w:cs="Arial"/>
@@ -2696,6 +2709,7 @@
         <w:ind w:firstLine="576"/>
       </w:pPr>
       <w:commentRangeStart w:id="9"/>
+      <w:commentRangeStart w:id="10"/>
       <w:r>
         <w:t xml:space="preserve">Levando em conta que </w:t>
       </w:r>
@@ -2777,6 +2791,13 @@
           <w:rStyle w:val="Refdecomentrio"/>
         </w:rPr>
         <w:commentReference w:id="9"/>
+      </w:r>
+      <w:commentRangeEnd w:id="10"/>
+      <w:r>
+        <w:rPr>
+          <w:rStyle w:val="Refdecomentrio"/>
+        </w:rPr>
+        <w:commentReference w:id="10"/>
       </w:r>
     </w:p>
     <w:p/>
@@ -2788,7 +2809,7 @@
           <w:sz w:val="28"/>
         </w:rPr>
       </w:pPr>
-      <w:bookmarkStart w:id="10" w:name="_Toc24485713"/>
+      <w:bookmarkStart w:id="11" w:name="_Toc25099856"/>
       <w:r>
         <w:rPr>
           <w:rFonts w:ascii="Arial" w:hAnsi="Arial" w:cs="Arial"/>
@@ -2796,7 +2817,7 @@
         </w:rPr>
         <w:t>Desenvolvimento do trabalho em relação ao perfil do egresso do curso de Engenharia da Computação da FTT</w:t>
       </w:r>
-      <w:bookmarkEnd w:id="10"/>
+      <w:bookmarkEnd w:id="11"/>
     </w:p>
     <w:p/>
     <w:p>
@@ -2804,21 +2825,45 @@
         <w:ind w:firstLine="432"/>
       </w:pPr>
       <w:r>
-        <w:t>De acordo com o perfil do egresso o Engenheiro de Computação da FTT deve possuir foco na inovação e tendências, e desenvolver soluções aplicadas as áreas, como: Inteligência Artificial, Big Data e Ciência de Dados, Computação em Nuvem, Arquitetura de Sistemas Computacionais entre outras</w:t>
+        <w:t>De acordo com o perfil do egresso</w:t>
+      </w:r>
+      <w:r>
+        <w:t>,</w:t>
+      </w:r>
+      <w:r>
+        <w:t xml:space="preserve"> o Engenheiro de Computação da FTT deve possui</w:t>
+      </w:r>
+      <w:r>
+        <w:t>r foco na inovação e tendências</w:t>
+      </w:r>
+      <w:r>
+        <w:t xml:space="preserve"> e desenvol</w:t>
+      </w:r>
+      <w:r>
+        <w:t>ver soluções aplicadas à áreas</w:t>
+      </w:r>
+      <w:r>
+        <w:t xml:space="preserve"> como: Inteligência Artificial, Big Data e Ciência de Dados, Computação em Nuvem, Arquitetura de Sistemas Computacionais entre outras</w:t>
       </w:r>
       <w:r>
         <w:t xml:space="preserve"> </w:t>
       </w:r>
-      <w:commentRangeStart w:id="11"/>
-      <w:r>
-        <w:t>(FTT, 201?)</w:t>
-      </w:r>
-      <w:commentRangeEnd w:id="11"/>
+      <w:commentRangeStart w:id="12"/>
+      <w:r>
+        <w:t>(</w:t>
+      </w:r>
+      <w:r>
+        <w:t>FTT, 2019</w:t>
+      </w:r>
+      <w:r>
+        <w:t>)</w:t>
+      </w:r>
+      <w:commentRangeEnd w:id="12"/>
       <w:r>
         <w:rPr>
           <w:rStyle w:val="Refdecomentrio"/>
         </w:rPr>
-        <w:commentReference w:id="11"/>
+        <w:commentReference w:id="12"/>
       </w:r>
       <w:r>
         <w:t xml:space="preserve">. O tema inteligência artificial e </w:t>
@@ -2830,21 +2875,22 @@
         <w:t xml:space="preserve"> é uma tendência atual e futura</w:t>
       </w:r>
       <w:r>
-        <w:t xml:space="preserve"> </w:t>
-      </w:r>
-      <w:commentRangeStart w:id="12"/>
-      <w:r>
-        <w:t>(QUEM, QUANDO)</w:t>
-      </w:r>
-      <w:commentRangeEnd w:id="12"/>
-      <w:r>
-        <w:rPr>
-          <w:rStyle w:val="Refdecomentrio"/>
-        </w:rPr>
-        <w:commentReference w:id="12"/>
-      </w:r>
-      <w:r>
-        <w:t>. Trata-se de um assunto ainda muito novo no Brasil, desse modo o trabalho pode contribuir positivamente para o desenvolvimento tecnológico nacional e trazer uma perspectiva nova para a solução do problema, contribuindo para a melhor gestão dos recursos internos e para uma sociedade mais igualitária. Em suma, o perfil que a FTT pretende transmitir é perpetuar no egresso, a marca humana de seu fundador Engenheiro Salvador Arena, um ser humano comprometido em colaborar por uma sociedade melhor; a marca do cidadão engajado, acima de tudo, em todas as causas humanitárias.</w:t>
+        <w:t>, mas t</w:t>
+      </w:r>
+      <w:r>
+        <w:t>rata-se</w:t>
+      </w:r>
+      <w:r>
+        <w:t xml:space="preserve"> ainda</w:t>
+      </w:r>
+      <w:r>
+        <w:t xml:space="preserve"> de um assunto </w:t>
+      </w:r>
+      <w:r>
+        <w:t xml:space="preserve">por enquanto </w:t>
+      </w:r>
+      <w:r>
+        <w:t>muito novo no Brasil, desse modo o trabalho pode contribuir positivamente para o desenvolvimento tecnológico nacional e trazer uma perspectiva nova para a solução do problema, contribuindo para a melhor gestão dos recursos internos e para uma sociedade mais igualitária. Em suma, o perfil que a FTT pretende transmitir é perpetuar no egresso, a marca humana de seu fundador Engenheiro Salvador Arena, um ser humano comprometido em colaborar por uma sociedade melhor; a marca do cidadão engajado, acima de tudo, em todas as causas humanitárias.</w:t>
       </w:r>
     </w:p>
     <w:p>
@@ -2861,7 +2907,7 @@
           <w:sz w:val="28"/>
         </w:rPr>
       </w:pPr>
-      <w:bookmarkStart w:id="13" w:name="_Toc24485714"/>
+      <w:bookmarkStart w:id="13" w:name="_Toc25099857"/>
       <w:r>
         <w:rPr>
           <w:rFonts w:ascii="Arial" w:hAnsi="Arial" w:cs="Arial"/>
@@ -2910,10 +2956,41 @@
     </w:p>
     <w:p>
       <w:pPr>
+        <w:ind w:firstLine="432"/>
+      </w:pPr>
+      <w:r>
+        <w:t>Além do lado ambiental da questão, Santos e Cordeiro (2010)</w:t>
+      </w:r>
+      <w:r>
+        <w:t xml:space="preserve"> também</w:t>
+      </w:r>
+      <w:r>
+        <w:t xml:space="preserve"> afirmam que evitar o desperdício aumentar a rentabilidade da UAN, visto que o desperdício de alimentos é responsável por uma parte dos custos de cada etapa da produção: custos com matéria-prima, tempo gasto com a mão de obra e energia utilizados na produção.</w:t>
+      </w:r>
+    </w:p>
+    <w:p>
+      <w:pPr>
+        <w:ind w:firstLine="432"/>
+      </w:pPr>
+    </w:p>
+    <w:p>
+      <w:pPr>
+        <w:ind w:firstLine="432"/>
+        <w:rPr>
+          <w:color w:val="FF0000"/>
+        </w:rPr>
+      </w:pPr>
+      <w:r>
+        <w:rPr>
+          <w:color w:val="FF0000"/>
+        </w:rPr>
+        <w:t xml:space="preserve">Métodos atuais de controle desperdício: “Consultar documentação Github”. </w:t>
+      </w:r>
+    </w:p>
+    <w:p>
+      <w:pPr>
         <w:spacing w:line="360" w:lineRule="auto"/>
         <w:ind w:firstLine="708"/>
-      </w:pPr>
-      <w:r>
         <w:rPr>
           <w:rFonts w:cs="Arial"/>
           <w:bCs/>
@@ -2921,8 +2998,7 @@
           <w:szCs w:val="24"/>
           <w:shd w:val="clear" w:color="auto" w:fill="FFFFFF"/>
         </w:rPr>
-        <w:t>Com isso dito</w:t>
-      </w:r>
+      </w:pPr>
       <w:r>
         <w:rPr>
           <w:rFonts w:cs="Arial"/>
@@ -2931,7 +3007,7 @@
           <w:szCs w:val="24"/>
           <w:shd w:val="clear" w:color="auto" w:fill="FFFFFF"/>
         </w:rPr>
-        <w:t>, n</w:t>
+        <w:t>Visto que a superprodução de refeições gera comida que não pode ser reaproveitada e que tem que ser descartada, que essa prática gera custos além de danos ao meio ambiente e ainda pode ser considerada injusta do ponto de vista social, seria excelente se houvesse uma maneira de obter uma previsão mais assertiva e concreta para que a estimativa de pessoas que estarão se alimentando na UAN seja mais próxima da real quantidade de frequentadores daquele dia.</w:t>
       </w:r>
       <w:r>
         <w:rPr>
@@ -2941,8 +3017,20 @@
           <w:szCs w:val="24"/>
           <w:shd w:val="clear" w:color="auto" w:fill="FFFFFF"/>
         </w:rPr>
-        <w:t>ot</w:t>
-      </w:r>
+        <w:commentReference w:id="14"/>
+      </w:r>
+      <w:r>
+        <w:rPr>
+          <w:rStyle w:val="Refdecomentrio"/>
+        </w:rPr>
+        <w:commentReference w:id="15"/>
+      </w:r>
+    </w:p>
+    <w:p>
+      <w:pPr>
+        <w:spacing w:line="360" w:lineRule="auto"/>
+        <w:ind w:firstLine="708"/>
+      </w:pPr>
       <w:r>
         <w:rPr>
           <w:rFonts w:cs="Arial"/>
@@ -2951,7 +3039,7 @@
           <w:szCs w:val="24"/>
           <w:shd w:val="clear" w:color="auto" w:fill="FFFFFF"/>
         </w:rPr>
-        <w:t>a</w:t>
+        <w:t>Com isso dito, n</w:t>
       </w:r>
       <w:r>
         <w:rPr>
@@ -2961,7 +3049,7 @@
           <w:szCs w:val="24"/>
           <w:shd w:val="clear" w:color="auto" w:fill="FFFFFF"/>
         </w:rPr>
-        <w:t xml:space="preserve">-se a importância e a viabilidade de elaborar </w:t>
+        <w:t>ot</w:t>
       </w:r>
       <w:r>
         <w:rPr>
@@ -2971,13 +3059,9 @@
           <w:szCs w:val="24"/>
           <w:shd w:val="clear" w:color="auto" w:fill="FFFFFF"/>
         </w:rPr>
-        <w:t>uma proposta de melhoria referente à adequação da quantidade de comida produzida com a consumida, visando diminuir os gastos e danos ao meio ambiente.</w:t>
-      </w:r>
-    </w:p>
-    <w:p>
-      <w:pPr>
-        <w:spacing w:line="360" w:lineRule="auto"/>
-        <w:ind w:firstLine="708"/>
+        <w:t>a</w:t>
+      </w:r>
+      <w:r>
         <w:rPr>
           <w:rFonts w:cs="Arial"/>
           <w:bCs/>
@@ -2985,7 +3069,8 @@
           <w:szCs w:val="24"/>
           <w:shd w:val="clear" w:color="auto" w:fill="FFFFFF"/>
         </w:rPr>
-      </w:pPr>
+        <w:t xml:space="preserve">-se a importância e a </w:t>
+      </w:r>
       <w:r>
         <w:rPr>
           <w:rFonts w:cs="Arial"/>
@@ -2994,7 +3079,7 @@
           <w:szCs w:val="24"/>
           <w:shd w:val="clear" w:color="auto" w:fill="FFFFFF"/>
         </w:rPr>
-        <w:t xml:space="preserve">Nesse contexto, o trabalho </w:t>
+        <w:t>oportunidade</w:t>
       </w:r>
       <w:r>
         <w:rPr>
@@ -3004,7 +3089,7 @@
           <w:szCs w:val="24"/>
           <w:shd w:val="clear" w:color="auto" w:fill="FFFFFF"/>
         </w:rPr>
-        <w:t>utilizará</w:t>
+        <w:t xml:space="preserve"> de elaborar </w:t>
       </w:r>
       <w:r>
         <w:rPr>
@@ -3014,9 +3099,13 @@
           <w:szCs w:val="24"/>
           <w:shd w:val="clear" w:color="auto" w:fill="FFFFFF"/>
         </w:rPr>
-        <w:t xml:space="preserve"> de técnicas de inteligência artificial e aprendizado de máquina para </w:t>
-      </w:r>
-      <w:r>
+        <w:t>uma proposta de melhoria referente à adequação da quantidade de comida produzida com a consumida, visando diminuir os gastos e danos ao meio ambiente.</w:t>
+      </w:r>
+    </w:p>
+    <w:p>
+      <w:pPr>
+        <w:spacing w:line="360" w:lineRule="auto"/>
+        <w:ind w:firstLine="708"/>
         <w:rPr>
           <w:rFonts w:cs="Arial"/>
           <w:bCs/>
@@ -3024,8 +3113,7 @@
           <w:szCs w:val="24"/>
           <w:shd w:val="clear" w:color="auto" w:fill="FFFFFF"/>
         </w:rPr>
-        <w:t>desenvolver uma aplicação capaz de gerar previsões da quantidade de pessoas que irão se alimentar naquele dia</w:t>
-      </w:r>
+      </w:pPr>
       <w:r>
         <w:rPr>
           <w:rFonts w:cs="Arial"/>
@@ -3034,7 +3122,7 @@
           <w:szCs w:val="24"/>
           <w:shd w:val="clear" w:color="auto" w:fill="FFFFFF"/>
         </w:rPr>
-        <w:t>.</w:t>
+        <w:t>Assim sendo</w:t>
       </w:r>
       <w:r>
         <w:rPr>
@@ -3044,7 +3132,7 @@
           <w:szCs w:val="24"/>
           <w:shd w:val="clear" w:color="auto" w:fill="FFFFFF"/>
         </w:rPr>
-        <w:t xml:space="preserve"> Esse estudo é de extrema importância para um Engenheiro da Computação, pois além de estar diretamente relacionado ao perfil de pesquisa da faculdade, trata-se de uma </w:t>
+        <w:t xml:space="preserve">, o trabalho </w:t>
       </w:r>
       <w:r>
         <w:rPr>
@@ -3054,10 +3142,8 @@
           <w:szCs w:val="24"/>
           <w:shd w:val="clear" w:color="auto" w:fill="FFFFFF"/>
         </w:rPr>
-        <w:t>ferramenta tecnológica de apoio à</w:t>
-      </w:r>
-      <w:commentRangeStart w:id="14"/>
-      <w:commentRangeStart w:id="15"/>
+        <w:t>utilizará</w:t>
+      </w:r>
       <w:r>
         <w:rPr>
           <w:rFonts w:cs="Arial"/>
@@ -3066,7 +3152,7 @@
           <w:szCs w:val="24"/>
           <w:shd w:val="clear" w:color="auto" w:fill="FFFFFF"/>
         </w:rPr>
-        <w:t xml:space="preserve"> tomada de decis</w:t>
+        <w:t xml:space="preserve"> de técnicas de inteligência artificial e aprendizado de máquina para </w:t>
       </w:r>
       <w:r>
         <w:rPr>
@@ -3076,21 +3162,7 @@
           <w:szCs w:val="24"/>
           <w:shd w:val="clear" w:color="auto" w:fill="FFFFFF"/>
         </w:rPr>
-        <w:t>ão</w:t>
-      </w:r>
-      <w:commentRangeEnd w:id="14"/>
-      <w:r>
-        <w:rPr>
-          <w:rStyle w:val="Refdecomentrio"/>
-        </w:rPr>
-        <w:commentReference w:id="14"/>
-      </w:r>
-      <w:commentRangeEnd w:id="15"/>
-      <w:r>
-        <w:rPr>
-          <w:rStyle w:val="Refdecomentrio"/>
-        </w:rPr>
-        <w:commentReference w:id="15"/>
+        <w:t>desenvolver uma aplicação capaz de gerar previsões da quantidade de pessoas que irão se alimentar naquele dia</w:t>
       </w:r>
       <w:r>
         <w:rPr>
@@ -3100,6 +3172,52 @@
           <w:szCs w:val="24"/>
           <w:shd w:val="clear" w:color="auto" w:fill="FFFFFF"/>
         </w:rPr>
+        <w:t>.</w:t>
+      </w:r>
+      <w:r>
+        <w:rPr>
+          <w:rFonts w:cs="Arial"/>
+          <w:bCs/>
+          <w:color w:val="000000" w:themeColor="text1"/>
+          <w:szCs w:val="24"/>
+          <w:shd w:val="clear" w:color="auto" w:fill="FFFFFF"/>
+        </w:rPr>
+        <w:t xml:space="preserve"> Esse estudo é de extrema importância para um Engenheiro da Computação, pois além de estar diretamente relacionado ao perfil de pesquisa da faculdade, trata-se de uma ferramenta tecnológica de apoio à</w:t>
+      </w:r>
+      <w:commentRangeStart w:id="16"/>
+      <w:commentRangeStart w:id="17"/>
+      <w:r>
+        <w:rPr>
+          <w:rFonts w:cs="Arial"/>
+          <w:bCs/>
+          <w:color w:val="000000" w:themeColor="text1"/>
+          <w:szCs w:val="24"/>
+          <w:shd w:val="clear" w:color="auto" w:fill="FFFFFF"/>
+        </w:rPr>
+        <w:t xml:space="preserve"> tomada de decisão</w:t>
+      </w:r>
+      <w:commentRangeEnd w:id="16"/>
+      <w:r>
+        <w:rPr>
+          <w:rStyle w:val="Refdecomentrio"/>
+        </w:rPr>
+        <w:commentReference w:id="16"/>
+      </w:r>
+      <w:commentRangeEnd w:id="17"/>
+      <w:r>
+        <w:rPr>
+          <w:rStyle w:val="Refdecomentrio"/>
+        </w:rPr>
+        <w:commentReference w:id="17"/>
+      </w:r>
+      <w:r>
+        <w:rPr>
+          <w:rFonts w:cs="Arial"/>
+          <w:bCs/>
+          <w:color w:val="000000" w:themeColor="text1"/>
+          <w:szCs w:val="24"/>
+          <w:shd w:val="clear" w:color="auto" w:fill="FFFFFF"/>
+        </w:rPr>
         <w:t>, para melhoria do meio ambiente e economia de recursos.</w:t>
       </w:r>
     </w:p>
@@ -3107,57 +3225,6 @@
       <w:pPr>
         <w:ind w:firstLine="432"/>
       </w:pPr>
-      <w:r>
-        <w:t>Além do lado ambiental da questão, Santos e Cordeiro (2010)</w:t>
-      </w:r>
-      <w:r>
-        <w:t xml:space="preserve"> também</w:t>
-      </w:r>
-      <w:r>
-        <w:t xml:space="preserve"> afirmam que evitar o desperdício aumentar a rentabilidade da UAN, visto que o desperdício de alimentos é responsável por uma parte dos custos de cada etapa da produção: custos com matéria-prima, tempo gasto com a mão de obra e energia utilizados na produção.</w:t>
-      </w:r>
-    </w:p>
-    <w:p>
-      <w:pPr>
-        <w:ind w:firstLine="432"/>
-      </w:pPr>
-    </w:p>
-    <w:p>
-      <w:pPr>
-        <w:ind w:firstLine="432"/>
-        <w:rPr>
-          <w:color w:val="FF0000"/>
-        </w:rPr>
-      </w:pPr>
-      <w:r>
-        <w:rPr>
-          <w:color w:val="FF0000"/>
-        </w:rPr>
-        <w:t xml:space="preserve">Métodos atuais de controle desperdício: “Consultar documentação Github”. </w:t>
-      </w:r>
-    </w:p>
-    <w:p>
-      <w:pPr>
-        <w:ind w:firstLine="432"/>
-      </w:pPr>
-      <w:r>
-        <w:t xml:space="preserve">Visto que a superprodução de refeições gera comida que não pode ser reaproveitada e que tem que ser descartada, que essa prática gera custos além de danos ao meio ambiente e ainda pode ser considerada injusta do ponto de vista social, seria excelente se houvesse uma maneira de obter uma previsão mais assertiva e concreta para que a estimativa de pessoas que estarão se alimentando na UAN seja mais próxima da real quantidade de frequentadores daquele dia. </w:t>
-      </w:r>
-      <w:commentRangeStart w:id="16"/>
-      <w:r>
-        <w:t xml:space="preserve">Diante deste cenário, este estudo levanta a seguinte questão: Como é possível reduzir os desperdícios em refeitórios utilizando tecnologia? O objetivo é criar um software que utilize Machine Learning (aprendizado de </w:t>
-      </w:r>
-      <w:r>
-        <w:lastRenderedPageBreak/>
-        <w:t>máquina), para prever a quantidade de pessoas que frequentarão o refeitório em determinado dia.</w:t>
-      </w:r>
-      <w:commentRangeEnd w:id="16"/>
-      <w:r>
-        <w:rPr>
-          <w:rStyle w:val="Refdecomentrio"/>
-        </w:rPr>
-        <w:commentReference w:id="16"/>
-      </w:r>
     </w:p>
     <w:p>
       <w:pPr>
@@ -3165,88 +3232,6 @@
       </w:pPr>
       <w:r>
         <w:t xml:space="preserve"> </w:t>
-      </w:r>
-    </w:p>
-    <w:p>
-      <w:pPr>
-        <w:ind w:firstLine="432"/>
-      </w:pPr>
-      <w:commentRangeStart w:id="17"/>
-      <w:r>
-        <w:t>-</w:t>
-      </w:r>
-      <w:r>
-        <w:rPr>
-          <w:b/>
-        </w:rPr>
-        <w:t>Resto-Ingesta:</w:t>
-      </w:r>
-      <w:r>
-        <w:t xml:space="preserve"> relação entre o resto devolvido nas bandejas e pratos pelos clientes e a quantidade de alimentos e preparações oferecidas (Nutricionistas, 2003). </w:t>
-      </w:r>
-    </w:p>
-    <w:p>
-      <w:pPr>
-        <w:ind w:firstLine="432"/>
-      </w:pPr>
-      <w:r>
-        <w:t>-</w:t>
-      </w:r>
-      <w:r>
-        <w:rPr>
-          <w:b/>
-        </w:rPr>
-        <w:t>Sobra:</w:t>
-      </w:r>
-      <w:r>
-        <w:t xml:space="preserve"> P</w:t>
-      </w:r>
-      <w:r>
-        <w:t>ode ser definido como o excedente de todo alimento que estiver pronto para consumo, mas que não for con</w:t>
-      </w:r>
-      <w:r>
-        <w:t>sumido no dia de sua preparação.</w:t>
-      </w:r>
-      <w:r>
-        <w:t xml:space="preserve"> Ainda existem duas ramificações: as sobras sujas e limpas, onde as sobras limpas seriam o caso do alimento pronto que não foi colocado para distribuição, e que ficou refrigerado em local com temperatura e tempo controlados. Já as sobras sujas, são os alimentos que foram servidos para serem consumidos e ficaram em espera fora de local com monitoramento de tempo e temperatura e que devem ser descartados (SÃO PAULO, 1999; SCOTTON, 2010).</w:t>
-      </w:r>
-    </w:p>
-    <w:p>
-      <w:pPr>
-        <w:ind w:firstLine="432"/>
-      </w:pPr>
-      <w:bookmarkStart w:id="18" w:name="_Hlk22064565"/>
-      <w:r>
-        <w:t>Evidenciando o desperdício no mundo e os problemas por ele gerado. Notou-se a importância e a viabilidade de elaborar um projeto de pesquisa e criação de um software com ênfase na diminuição do desperdício de comida auxiliando na otimização da tomada de decisão do quanto de comida produzir.</w:t>
-      </w:r>
-      <w:commentRangeEnd w:id="17"/>
-      <w:r>
-        <w:rPr>
-          <w:rStyle w:val="Refdecomentrio"/>
-        </w:rPr>
-        <w:commentReference w:id="17"/>
-      </w:r>
-    </w:p>
-    <w:p>
-      <w:pPr>
-        <w:ind w:firstLine="432"/>
-      </w:pPr>
-      <w:commentRangeStart w:id="19"/>
-      <w:r>
-        <w:t>Nesse contexto, o trabalho usará de técnicas de inteligência artificial e aprendizado de máquina para que consiga auxiliar de forma muito mais assertiva as tomadas de decisões do gestor da cozinha. Contudo, o estudo de inteligência artificial e aprendizado de máquina é</w:t>
-      </w:r>
-      <w:r>
-        <w:t xml:space="preserve"> </w:t>
-      </w:r>
-      <w:r>
-        <w:t>de extrema importância para um Engenheiro da Computação, pois torna possível gerenciar diversas atividades e tomadas de decisões, exigindo o máximo do que as máquinas podem oferecer, melhorando a qualidade de vida, meio ambiente e economia de recursos.</w:t>
-      </w:r>
-      <w:commentRangeEnd w:id="19"/>
-      <w:r>
-        <w:rPr>
-          <w:rStyle w:val="Refdecomentrio"/>
-        </w:rPr>
-        <w:commentReference w:id="19"/>
       </w:r>
     </w:p>
     <w:p>
@@ -3257,485 +3242,234 @@
           <w:rFonts w:ascii="Arial" w:hAnsi="Arial" w:cs="Arial"/>
         </w:rPr>
       </w:pPr>
-      <w:bookmarkStart w:id="20" w:name="_Toc24485715"/>
-      <w:bookmarkEnd w:id="18"/>
-      <w:commentRangeStart w:id="21"/>
+      <w:bookmarkStart w:id="18" w:name="_Toc25099858"/>
+      <w:commentRangeStart w:id="19"/>
+      <w:commentRangeStart w:id="20"/>
       <w:r>
         <w:rPr>
           <w:rFonts w:ascii="Arial" w:hAnsi="Arial" w:cs="Arial"/>
         </w:rPr>
         <w:t>Relevância</w:t>
       </w:r>
-      <w:commentRangeEnd w:id="21"/>
+      <w:commentRangeEnd w:id="19"/>
       <w:r>
         <w:rPr>
           <w:rStyle w:val="Refdecomentrio"/>
           <w:rFonts w:ascii="Arial" w:eastAsia="Calibri" w:hAnsi="Arial" w:cstheme="minorBidi"/>
           <w:color w:val="00000A"/>
         </w:rPr>
-        <w:commentReference w:id="21"/>
-      </w:r>
-      <w:bookmarkEnd w:id="20"/>
-    </w:p>
-    <w:p>
-      <w:pPr>
-        <w:ind w:firstLine="432"/>
-      </w:pPr>
-      <w:commentRangeStart w:id="22"/>
-      <w:r>
-        <w:t>Carente em realizações que de fato resolvam ou diminuam este problema de desperdício de alimentos na etapa de produção, nota-se a grande importância em se realizar trabalhos relacionados a esta área. Por mais, que as melhorias venham com índices pequenos, já é um grande passo em relação ao que vem sendo proposto atualmente</w:t>
-      </w:r>
-      <w:r>
-        <w:t xml:space="preserve"> </w:t>
-      </w:r>
-      <w:commentRangeEnd w:id="22"/>
-      <w:r>
-        <w:rPr>
-          <w:rStyle w:val="Refdecomentrio"/>
-        </w:rPr>
-        <w:commentReference w:id="22"/>
-      </w:r>
-      <w:r>
-        <w:rPr>
-          <w:highlight w:val="yellow"/>
-        </w:rPr>
-        <w:t>(QUEM, QUANDO)</w:t>
-      </w:r>
-      <w:r>
-        <w:t>. Por mais que haja estudo nessa área a busca por soluções inovadoras que melhorem índices sempre são bem-vindas e tornam-se assim importantes para a realização de trabalhos. Importante deixar claro o quanto pesquisas relacionadas a este tema é importante tanto empiricamente quanto teoricamente</w:t>
-      </w:r>
-      <w:r>
-        <w:t xml:space="preserve"> </w:t>
-      </w:r>
-      <w:r>
-        <w:rPr>
-          <w:highlight w:val="yellow"/>
-        </w:rPr>
-        <w:t>(QUEM, QUANDO)</w:t>
-      </w:r>
-      <w:r>
-        <w:t xml:space="preserve">. </w:t>
-      </w:r>
-      <w:r>
-        <w:t>Além disso</w:t>
-      </w:r>
-      <w:commentRangeStart w:id="23"/>
-      <w:commentRangeStart w:id="24"/>
-      <w:r>
-        <w:t xml:space="preserve">, o estudo de inteligência artificial e Machine Learning é </w:t>
-      </w:r>
-      <w:r>
-        <w:t>de extrema</w:t>
-      </w:r>
-      <w:r>
-        <w:t xml:space="preserve"> import</w:t>
-      </w:r>
-      <w:r>
-        <w:t>ância</w:t>
-      </w:r>
-      <w:r>
-        <w:t xml:space="preserve"> para um Engenheiro de</w:t>
-      </w:r>
-      <w:r>
-        <w:t xml:space="preserve"> Computação, </w:t>
-      </w:r>
-      <w:r>
-        <w:t>pois é capaz de extrair o que de melhor</w:t>
-      </w:r>
-      <w:r>
-        <w:t xml:space="preserve"> as máquinas </w:t>
-      </w:r>
-      <w:r>
-        <w:t xml:space="preserve">têm a </w:t>
-      </w:r>
-      <w:r>
-        <w:t>oferecer</w:t>
-      </w:r>
-      <w:r>
-        <w:t>, com</w:t>
-      </w:r>
-      <w:r>
-        <w:t>o</w:t>
-      </w:r>
-      <w:r>
-        <w:t xml:space="preserve"> </w:t>
-      </w:r>
-      <w:r>
-        <w:t xml:space="preserve">analisar </w:t>
-      </w:r>
-      <w:r>
-        <w:t xml:space="preserve">detalhes e informações que antes estavam </w:t>
-      </w:r>
-      <w:r>
-        <w:t>ocultas ou não eram percebidas</w:t>
-      </w:r>
-      <w:r>
-        <w:t xml:space="preserve">. </w:t>
-      </w:r>
-      <w:commentRangeEnd w:id="23"/>
-      <w:r>
-        <w:rPr>
-          <w:rStyle w:val="Refdecomentrio"/>
-        </w:rPr>
-        <w:commentReference w:id="23"/>
-      </w:r>
-      <w:commentRangeEnd w:id="24"/>
-      <w:r>
-        <w:t xml:space="preserve">Com base nisso, </w:t>
-      </w:r>
-      <w:r>
-        <w:rPr>
-          <w:rStyle w:val="Refdecomentrio"/>
-        </w:rPr>
-        <w:commentReference w:id="24"/>
-      </w:r>
-      <w:r>
-        <w:t>n</w:t>
-      </w:r>
-      <w:r>
-        <w:t xml:space="preserve">otou-se a </w:t>
-      </w:r>
-      <w:r>
-        <w:t>necessidade</w:t>
-      </w:r>
-      <w:r>
-        <w:t xml:space="preserve"> e a viabilidade de elaborar um projeto de pesquisa e criação de um </w:t>
-      </w:r>
-      <w:r>
-        <w:lastRenderedPageBreak/>
-        <w:t xml:space="preserve">software com ênfase na diminuição do desperdício de comida auxiliando na otimização da tomada de decisão </w:t>
-      </w:r>
-      <w:r>
-        <w:t>de quanta comida</w:t>
-      </w:r>
-      <w:r>
-        <w:t xml:space="preserve"> produzir</w:t>
-      </w:r>
-    </w:p>
-    <w:p>
-      <w:pPr>
-        <w:ind w:firstLine="432"/>
-      </w:pPr>
-      <w:r>
-        <w:t>De acordo com as Nações Unidas, umas das metas para 2030 é “reduzir pela metade o desperdício de alimentos a nível mundial nos níveis de varejo e do consumidor além de reduzir as perdas de alimentos ao longo das cadeias de produção e abastecimento” (Technical Platform on the Measurement and Reduction of Food Loss and Waste, s.d.) Um setor que</w:t>
-      </w:r>
-      <w:r>
-        <w:t xml:space="preserve"> pode vir a ter interesse nos resultados da pesquisa</w:t>
-      </w:r>
-      <w:r>
-        <w:t xml:space="preserve"> são as empresas</w:t>
-      </w:r>
-      <w:r>
-        <w:t xml:space="preserve"> de alimentação ou empresas com refeitórios próprios</w:t>
-      </w:r>
-      <w:r>
-        <w:t xml:space="preserve">, visto que, é notável a economia gerada pela redução de alimentos desperdiçados, </w:t>
-      </w:r>
-      <w:r>
-        <w:t>aumentando assim a lucratividade do refeitório</w:t>
-      </w:r>
-      <w:r>
-        <w:t xml:space="preserve">. Além disso, o trabalho acredita que para uma sociedade saudável é importante haver uma relação entre homem e meio ambiente que não seja de degradação. </w:t>
-      </w:r>
-      <w:r>
-        <w:rPr>
-          <w:highlight w:val="yellow"/>
-        </w:rPr>
-        <w:t>Riani (1999)</w:t>
-      </w:r>
-      <w:r>
-        <w:t xml:space="preserve"> relaciona a vida urbana e meio ambiente entendendo que o segundo é um espaço de convivência do homem com os demais itens da natureza. Seguindo esta linha de raciocínio, para uma sociedade também é de suma importância a redução do desperdício alimentar, para que seja possível cada vez mais o alcance do equilíbrio entre a relação do ser humano e os componentes da natureza.</w:t>
-      </w:r>
-    </w:p>
-    <w:p/>
-    <w:p>
-      <w:pPr>
-        <w:pStyle w:val="Ttulo1"/>
-        <w:spacing w:line="360" w:lineRule="auto"/>
-        <w:rPr>
-          <w:rFonts w:ascii="Arial" w:hAnsi="Arial" w:cs="Arial"/>
-        </w:rPr>
-      </w:pPr>
-      <w:bookmarkStart w:id="25" w:name="_Toc3028085"/>
-      <w:bookmarkStart w:id="26" w:name="_Toc24485716"/>
-      <w:r>
-        <w:rPr>
-          <w:rFonts w:ascii="Arial" w:hAnsi="Arial" w:cs="Arial"/>
-        </w:rPr>
-        <w:t>Objetivos</w:t>
-      </w:r>
-      <w:bookmarkEnd w:id="26"/>
-    </w:p>
-    <w:p>
-      <w:pPr>
-        <w:pStyle w:val="Ttulo2"/>
-        <w:spacing w:line="360" w:lineRule="auto"/>
-        <w:rPr>
-          <w:rFonts w:ascii="Arial" w:hAnsi="Arial" w:cs="Arial"/>
-        </w:rPr>
-      </w:pPr>
-      <w:bookmarkStart w:id="27" w:name="_Toc24485717"/>
-      <w:r>
-        <w:rPr>
-          <w:rFonts w:ascii="Arial" w:hAnsi="Arial" w:cs="Arial"/>
-        </w:rPr>
-        <w:t>Objetivos Gerais</w:t>
-      </w:r>
-      <w:bookmarkEnd w:id="27"/>
-    </w:p>
-    <w:p/>
-    <w:p>
-      <w:pPr>
-        <w:spacing w:line="360" w:lineRule="auto"/>
-        <w:rPr>
-          <w:color w:val="FF0000"/>
-        </w:rPr>
-      </w:pPr>
-      <w:r>
-        <w:rPr>
-          <w:color w:val="FF0000"/>
-        </w:rPr>
-        <w:t>Analisar se a criação e aplicação de um software é capaz de reduzir os desperdícios em refeitórios.</w:t>
-      </w:r>
-    </w:p>
-    <w:p>
-      <w:pPr>
-        <w:spacing w:line="360" w:lineRule="auto"/>
-      </w:pPr>
-      <w:r>
-        <w:t>Estudo de um modelo de aprendizado de máquina que indique quantas pessoas possivelmente irão estar presentes em uma UAN.</w:t>
-      </w:r>
-    </w:p>
-    <w:p>
-      <w:pPr>
-        <w:spacing w:line="360" w:lineRule="auto"/>
-      </w:pPr>
-    </w:p>
-    <w:p>
-      <w:pPr>
-        <w:pStyle w:val="Ttulo2"/>
-        <w:spacing w:line="360" w:lineRule="auto"/>
-        <w:rPr>
-          <w:rFonts w:ascii="Arial" w:hAnsi="Arial" w:cs="Arial"/>
-        </w:rPr>
-      </w:pPr>
-      <w:bookmarkStart w:id="28" w:name="_Toc24485718"/>
-      <w:r>
-        <w:rPr>
-          <w:rFonts w:ascii="Arial" w:hAnsi="Arial" w:cs="Arial"/>
-        </w:rPr>
-        <w:t>Objetivos Específicos</w:t>
-      </w:r>
-      <w:bookmarkEnd w:id="28"/>
-      <w:r>
-        <w:rPr>
-          <w:rFonts w:ascii="Arial" w:hAnsi="Arial" w:cs="Arial"/>
-        </w:rPr>
-        <w:t xml:space="preserve"> </w:t>
-      </w:r>
-    </w:p>
-    <w:p>
-      <w:pPr>
-        <w:spacing w:line="360" w:lineRule="auto"/>
-      </w:pPr>
-      <w:r>
-        <w:t xml:space="preserve">- </w:t>
-      </w:r>
-      <w:r>
-        <w:t>Mapear os principais fatores que influenciam na frequência das pessoas no refeitório;</w:t>
-      </w:r>
-    </w:p>
-    <w:p>
-      <w:pPr>
-        <w:spacing w:line="360" w:lineRule="auto"/>
-      </w:pPr>
-      <w:r>
-        <w:t>- Coletar os</w:t>
-      </w:r>
-      <w:r>
-        <w:t xml:space="preserve"> dados da instituição a ser estudada;</w:t>
-      </w:r>
-    </w:p>
-    <w:p>
-      <w:pPr>
-        <w:spacing w:line="360" w:lineRule="auto"/>
-      </w:pPr>
-      <w:r>
-        <w:t>- Avaliar a correlação dos fatores mapeados para verificação de hipótese nula;</w:t>
-      </w:r>
-    </w:p>
-    <w:p>
-      <w:pPr>
-        <w:spacing w:line="360" w:lineRule="auto"/>
-      </w:pPr>
-      <w:r>
-        <w:lastRenderedPageBreak/>
-        <w:t xml:space="preserve">- </w:t>
-      </w:r>
-      <w:r>
-        <w:t xml:space="preserve">Avaliar os algoritmos preditivos que melhor atendam </w:t>
-      </w:r>
-      <w:r>
-        <w:t>às</w:t>
-      </w:r>
-      <w:r>
-        <w:t xml:space="preserve"> necessidades para predição deste problema;</w:t>
-      </w:r>
-    </w:p>
-    <w:p>
-      <w:pPr>
-        <w:spacing w:line="360" w:lineRule="auto"/>
-      </w:pPr>
-      <w:r>
-        <w:t xml:space="preserve">- </w:t>
-      </w:r>
-      <w:r>
-        <w:t>Aplicação e refinamento de um ou mais modelos preditivos;</w:t>
-      </w:r>
-    </w:p>
-    <w:p>
-      <w:pPr>
-        <w:spacing w:line="360" w:lineRule="auto"/>
-      </w:pPr>
-      <w:r>
-        <w:t>- Tratamento organização e filtragem dos dados coletados;</w:t>
-      </w:r>
-    </w:p>
-    <w:p>
-      <w:pPr>
-        <w:spacing w:line="360" w:lineRule="auto"/>
-      </w:pPr>
-      <w:r>
-        <w:t>- Aplicação do modelo escolhido para avaliação dos resultados;</w:t>
-      </w:r>
-    </w:p>
-    <w:p>
-      <w:pPr>
-        <w:spacing w:line="360" w:lineRule="auto"/>
-      </w:pPr>
-      <w:r>
-        <w:t>- Análise e apresentação dos resultados.</w:t>
-      </w:r>
-    </w:p>
-    <w:p>
-      <w:pPr>
-        <w:pStyle w:val="Ttulo1"/>
-        <w:spacing w:line="360" w:lineRule="auto"/>
-        <w:rPr>
-          <w:rFonts w:ascii="Arial" w:hAnsi="Arial" w:cs="Arial"/>
-        </w:rPr>
-      </w:pPr>
-      <w:bookmarkStart w:id="29" w:name="_Toc24485719"/>
-      <w:bookmarkEnd w:id="25"/>
-      <w:r>
-        <w:rPr>
-          <w:rFonts w:ascii="Arial" w:hAnsi="Arial" w:cs="Arial"/>
-        </w:rPr>
-        <w:t>Principais teorias/ferramentas envolvidas no projeto</w:t>
-      </w:r>
-      <w:bookmarkEnd w:id="29"/>
-    </w:p>
-    <w:p/>
-    <w:p>
-      <w:pPr>
-        <w:pStyle w:val="Ttulo2"/>
-      </w:pPr>
-      <w:bookmarkStart w:id="30" w:name="_Toc24485720"/>
-      <w:r>
-        <w:t>Sobra – Desperdício.</w:t>
-      </w:r>
-      <w:bookmarkEnd w:id="30"/>
-    </w:p>
-    <w:p>
-      <w:pPr>
-        <w:pStyle w:val="Ttulo2"/>
-      </w:pPr>
-      <w:bookmarkStart w:id="31" w:name="_Toc24485721"/>
-      <w:r>
-        <w:t>Inteligência Artificial</w:t>
-      </w:r>
-      <w:bookmarkEnd w:id="31"/>
-    </w:p>
-    <w:p>
-      <w:pPr>
-        <w:pStyle w:val="Ttulo2"/>
-      </w:pPr>
-      <w:bookmarkStart w:id="32" w:name="_Toc24485722"/>
-      <w:r>
-        <w:t>Métodos de predição voltados para reduzir desperdício</w:t>
-      </w:r>
-      <w:bookmarkEnd w:id="32"/>
-    </w:p>
-    <w:p/>
-    <w:p>
-      <w:pPr>
-        <w:pStyle w:val="Ttulo1"/>
-        <w:spacing w:line="360" w:lineRule="auto"/>
-        <w:rPr>
-          <w:rFonts w:ascii="Arial" w:hAnsi="Arial" w:cs="Arial"/>
-        </w:rPr>
-      </w:pPr>
-      <w:bookmarkStart w:id="33" w:name="_Toc24485723"/>
-      <w:r>
-        <w:rPr>
-          <w:rFonts w:ascii="Arial" w:hAnsi="Arial" w:cs="Arial"/>
-        </w:rPr>
-        <w:t>Oportunidade de inovação</w:t>
-      </w:r>
-      <w:bookmarkEnd w:id="33"/>
-    </w:p>
-    <w:p>
-      <w:pPr>
-        <w:spacing w:line="360" w:lineRule="auto"/>
-      </w:pPr>
-      <w:r>
-        <w:t>Durante o desenvolvimento da pesquisa, não foram encontrados na literatura acadêmica brasileira</w:t>
-      </w:r>
-      <w:r>
-        <w:t>,</w:t>
-      </w:r>
-      <w:r>
-        <w:t xml:space="preserve"> nenhum trabalho que relaciona aprendizado de máquina com desperdício de alimento, o que torna esse es</w:t>
-      </w:r>
-      <w:r>
-        <w:t xml:space="preserve">tudo pioneiro no Brasil, contribuindo para redução de custos e aumento da sustentabilidade global, melhorando assim a sociedade como um todo. </w:t>
-      </w:r>
-    </w:p>
-    <w:p>
-      <w:pPr>
-        <w:spacing w:line="360" w:lineRule="auto"/>
-      </w:pPr>
-      <w:r>
-        <w:t>Além disso, o presente trabalho apresenta uma oportunidade do exercício do papel do Engenheiro da Computação, buscar soluções inovadoras para os problemas do mundo e da sociedade.</w:t>
-      </w:r>
-    </w:p>
-    <w:p>
-      <w:pPr>
-        <w:pStyle w:val="Ttulo1"/>
-        <w:spacing w:line="360" w:lineRule="auto"/>
-        <w:rPr>
-          <w:rFonts w:ascii="Arial" w:hAnsi="Arial" w:cs="Arial"/>
-        </w:rPr>
-      </w:pPr>
-      <w:bookmarkStart w:id="34" w:name="_Toc24485724"/>
-      <w:commentRangeStart w:id="35"/>
-      <w:r>
-        <w:rPr>
-          <w:rFonts w:ascii="Arial" w:hAnsi="Arial" w:cs="Arial"/>
-        </w:rPr>
-        <w:t>Cronograma</w:t>
-      </w:r>
-      <w:commentRangeEnd w:id="35"/>
+        <w:commentReference w:id="19"/>
+      </w:r>
+      <w:commentRangeEnd w:id="20"/>
       <w:r>
         <w:rPr>
           <w:rStyle w:val="Refdecomentrio"/>
           <w:rFonts w:ascii="Arial" w:eastAsia="Calibri" w:hAnsi="Arial" w:cstheme="minorBidi"/>
           <w:color w:val="00000A"/>
         </w:rPr>
-        <w:commentReference w:id="35"/>
-      </w:r>
-      <w:bookmarkEnd w:id="34"/>
-    </w:p>
+        <w:commentReference w:id="20"/>
+      </w:r>
+      <w:bookmarkEnd w:id="18"/>
+    </w:p>
+    <w:p>
+      <w:pPr>
+        <w:ind w:firstLine="432"/>
+      </w:pPr>
+      <w:r>
+        <w:t xml:space="preserve">Carente em realizações que de fato resolvam ou diminuam este problema de desperdício de alimentos na etapa de produção, nota-se a grande importância em se realizar trabalhos relacionados a esta área. Por mais que </w:t>
+      </w:r>
+      <w:r>
+        <w:t xml:space="preserve">exista a preocupação e </w:t>
+      </w:r>
+      <w:r>
+        <w:t>a busca por soluções inovadoras</w:t>
+      </w:r>
+      <w:r>
+        <w:t xml:space="preserve">, as pesquisas e trabalhos, mesmo que em pequena escala, </w:t>
+      </w:r>
+      <w:r>
+        <w:t>são</w:t>
+      </w:r>
+      <w:r>
+        <w:t xml:space="preserve"> sempre</w:t>
+      </w:r>
+      <w:r>
+        <w:t xml:space="preserve"> bem-vindas</w:t>
+      </w:r>
+      <w:r>
+        <w:t xml:space="preserve"> e</w:t>
+      </w:r>
+      <w:r>
+        <w:t xml:space="preserve"> </w:t>
+      </w:r>
+      <w:r>
+        <w:t xml:space="preserve">fundamentais </w:t>
+      </w:r>
+      <w:r>
+        <w:t xml:space="preserve">para </w:t>
+      </w:r>
+      <w:r>
+        <w:t>o desenvolvimento da área.</w:t>
+      </w:r>
+      <w:r>
+        <w:t xml:space="preserve"> </w:t>
+      </w:r>
+      <w:r>
+        <w:t>Além disso</w:t>
+      </w:r>
+      <w:r>
+        <w:t xml:space="preserve">, o estudo de inteligência artificial e Machine Learning é </w:t>
+      </w:r>
+      <w:r>
+        <w:t>de extrema</w:t>
+      </w:r>
+      <w:r>
+        <w:t xml:space="preserve"> </w:t>
+      </w:r>
+      <w:r>
+        <w:t>relevância</w:t>
+      </w:r>
+      <w:r>
+        <w:t xml:space="preserve"> para um Engenheiro de</w:t>
+      </w:r>
+      <w:r>
+        <w:t xml:space="preserve"> Computação, </w:t>
+      </w:r>
+      <w:r>
+        <w:t xml:space="preserve">pois </w:t>
+      </w:r>
+      <w:r>
+        <w:t xml:space="preserve">este </w:t>
+      </w:r>
+      <w:r>
+        <w:t>é capaz de extrair o que de melhor</w:t>
+      </w:r>
+      <w:r>
+        <w:t xml:space="preserve"> as máquinas </w:t>
+      </w:r>
+      <w:r>
+        <w:t xml:space="preserve">têm a </w:t>
+      </w:r>
+      <w:r>
+        <w:t>oferecer</w:t>
+      </w:r>
+      <w:r>
+        <w:t>, com</w:t>
+      </w:r>
+      <w:r>
+        <w:t>o</w:t>
+      </w:r>
+      <w:r>
+        <w:t xml:space="preserve"> </w:t>
+      </w:r>
+      <w:r>
+        <w:t xml:space="preserve">analisar </w:t>
+      </w:r>
+      <w:r>
+        <w:t xml:space="preserve">detalhes e informações que antes estavam </w:t>
+      </w:r>
+      <w:r>
+        <w:t>ocultas ou não eram percebidas</w:t>
+      </w:r>
+      <w:r>
+        <w:t>.</w:t>
+      </w:r>
+    </w:p>
+    <w:p>
+      <w:pPr>
+        <w:ind w:firstLine="432"/>
+      </w:pPr>
+      <w:r>
+        <w:t>De acordo com as Nações Unidas, umas das metas para 2030 é “reduzir pela metade o desperdício de alimentos a nível mundial nos níveis de varejo e do consumidor além de reduzir as perdas de alimentos ao longo das cadeias de produção e abastecimento” (Technical Platform on the Measurement and Reduction of Food Los</w:t>
+      </w:r>
+      <w:r>
+        <w:t>s and Waste, s.d.). Meta essa, que está diretamente relacionada ao tema da pesquisa, visto que a proposta é de uma ferramenta que auxilie a atingir esse objetivo.</w:t>
+      </w:r>
+    </w:p>
+    <w:p>
+      <w:pPr>
+        <w:ind w:firstLine="432"/>
+      </w:pPr>
+      <w:r>
+        <w:t xml:space="preserve">Ainda se pode ressaltar que </w:t>
+      </w:r>
+      <w:r>
+        <w:t xml:space="preserve">alguns </w:t>
+      </w:r>
+      <w:r>
+        <w:t>setor</w:t>
+      </w:r>
+      <w:r>
+        <w:t>es</w:t>
+      </w:r>
+      <w:r>
+        <w:t xml:space="preserve"> </w:t>
+      </w:r>
+      <w:r>
+        <w:t>pode</w:t>
+      </w:r>
+      <w:r>
+        <w:t>m</w:t>
+      </w:r>
+      <w:r>
+        <w:t xml:space="preserve"> vir a ter interesse nos resultados da pesquisa</w:t>
+      </w:r>
+      <w:r>
+        <w:t>,</w:t>
+      </w:r>
+      <w:r>
+        <w:t xml:space="preserve"> </w:t>
+      </w:r>
+      <w:r>
+        <w:t>como</w:t>
+      </w:r>
+      <w:r>
+        <w:t xml:space="preserve"> empresas</w:t>
+      </w:r>
+      <w:r>
+        <w:t xml:space="preserve"> de alimentação ou empresas com refeitórios próprios</w:t>
+      </w:r>
+      <w:r>
+        <w:t xml:space="preserve">, visto que, é notável a economia gerada pela redução de alimentos desperdiçados, </w:t>
+      </w:r>
+      <w:r>
+        <w:t>aumentando assim a lucratividade do refeitório</w:t>
+      </w:r>
+      <w:r>
+        <w:t xml:space="preserve">. Além disso, o trabalho acredita que para uma sociedade saudável é importante haver uma relação entre homem e meio ambiente que não seja de degradação. </w:t>
+      </w:r>
+      <w:r>
+        <w:rPr>
+          <w:highlight w:val="yellow"/>
+        </w:rPr>
+        <w:t>Riani (1999)</w:t>
+      </w:r>
+      <w:r>
+        <w:t xml:space="preserve"> relaciona a vida urbana e meio ambiente entendendo que o segundo é um espaço de convivência do homem com os demais itens da natureza. Seguindo esta linha de raciocínio, para uma sociedade</w:t>
+      </w:r>
+      <w:r>
+        <w:t xml:space="preserve"> melhor</w:t>
+      </w:r>
+      <w:r>
+        <w:t xml:space="preserve"> existir,</w:t>
+      </w:r>
+      <w:r>
+        <w:t xml:space="preserve"> é de suma importância a redução do desperdício alimentar, para que seja possível</w:t>
+      </w:r>
+      <w:r>
+        <w:t xml:space="preserve"> ficar</w:t>
+      </w:r>
+      <w:r>
+        <w:t xml:space="preserve"> cada vez mais </w:t>
+      </w:r>
+      <w:r>
+        <w:t xml:space="preserve">próximo </w:t>
+      </w:r>
+      <w:r>
+        <w:t>do equilíbrio entre a relação do ser humano e os componentes da natureza.</w:t>
+      </w:r>
+    </w:p>
+    <w:p/>
     <w:p>
       <w:pPr>
         <w:pStyle w:val="Ttulo1"/>
@@ -3744,24 +3478,369 @@
           <w:rFonts w:ascii="Arial" w:hAnsi="Arial" w:cs="Arial"/>
         </w:rPr>
       </w:pPr>
-      <w:bookmarkStart w:id="36" w:name="_Toc24485725"/>
-      <w:commentRangeStart w:id="37"/>
+      <w:bookmarkStart w:id="21" w:name="_Toc3028085"/>
+      <w:bookmarkStart w:id="22" w:name="_Toc25099859"/>
       <w:r>
         <w:rPr>
           <w:rFonts w:ascii="Arial" w:hAnsi="Arial" w:cs="Arial"/>
         </w:rPr>
-        <w:t>Referências Bibliográfica.</w:t>
-      </w:r>
-      <w:commentRangeEnd w:id="37"/>
+        <w:t>Objetivos</w:t>
+      </w:r>
+      <w:bookmarkEnd w:id="22"/>
+    </w:p>
+    <w:p>
+      <w:pPr>
+        <w:pStyle w:val="Ttulo2"/>
+        <w:spacing w:line="360" w:lineRule="auto"/>
+        <w:rPr>
+          <w:rFonts w:ascii="Arial" w:hAnsi="Arial" w:cs="Arial"/>
+        </w:rPr>
+      </w:pPr>
+      <w:bookmarkStart w:id="23" w:name="_Toc25099860"/>
+      <w:r>
+        <w:rPr>
+          <w:rFonts w:ascii="Arial" w:hAnsi="Arial" w:cs="Arial"/>
+        </w:rPr>
+        <w:t>Objetivos Gerais</w:t>
+      </w:r>
+      <w:bookmarkEnd w:id="23"/>
+    </w:p>
+    <w:p/>
+    <w:p>
+      <w:pPr>
+        <w:spacing w:line="360" w:lineRule="auto"/>
+        <w:rPr>
+          <w:color w:val="FF0000"/>
+        </w:rPr>
+      </w:pPr>
+      <w:r>
+        <w:rPr>
+          <w:color w:val="FF0000"/>
+        </w:rPr>
+        <w:t>Analisar se a criação e aplicação de um software é capaz de reduzir os desperdícios em refeitórios.</w:t>
+      </w:r>
+    </w:p>
+    <w:p>
+      <w:pPr>
+        <w:spacing w:line="360" w:lineRule="auto"/>
+      </w:pPr>
+      <w:r>
+        <w:lastRenderedPageBreak/>
+        <w:t>Estudo de um modelo de aprendizado de máquina que indique quantas pessoas possivelmente irão estar presentes em uma UAN.</w:t>
+      </w:r>
+    </w:p>
+    <w:p>
+      <w:pPr>
+        <w:spacing w:line="360" w:lineRule="auto"/>
+      </w:pPr>
+    </w:p>
+    <w:p>
+      <w:pPr>
+        <w:pStyle w:val="Ttulo2"/>
+        <w:spacing w:line="360" w:lineRule="auto"/>
+        <w:rPr>
+          <w:rFonts w:ascii="Arial" w:hAnsi="Arial" w:cs="Arial"/>
+        </w:rPr>
+      </w:pPr>
+      <w:bookmarkStart w:id="24" w:name="_Toc25099861"/>
+      <w:r>
+        <w:rPr>
+          <w:rFonts w:ascii="Arial" w:hAnsi="Arial" w:cs="Arial"/>
+        </w:rPr>
+        <w:t>Objetivos Específicos</w:t>
+      </w:r>
+      <w:bookmarkEnd w:id="24"/>
+      <w:r>
+        <w:rPr>
+          <w:rFonts w:ascii="Arial" w:hAnsi="Arial" w:cs="Arial"/>
+        </w:rPr>
+        <w:t xml:space="preserve"> </w:t>
+      </w:r>
+    </w:p>
+    <w:p>
+      <w:pPr>
+        <w:spacing w:line="360" w:lineRule="auto"/>
+      </w:pPr>
+      <w:r>
+        <w:t xml:space="preserve">- </w:t>
+      </w:r>
+      <w:r>
+        <w:t>Mapear os principais fatores que influenciam na frequência das pessoas no refeitório;</w:t>
+      </w:r>
+    </w:p>
+    <w:p>
+      <w:pPr>
+        <w:spacing w:line="360" w:lineRule="auto"/>
+      </w:pPr>
+      <w:r>
+        <w:t>- Coletar os</w:t>
+      </w:r>
+      <w:r>
+        <w:t xml:space="preserve"> dados da instituição a ser estudada;</w:t>
+      </w:r>
+    </w:p>
+    <w:p>
+      <w:pPr>
+        <w:spacing w:line="360" w:lineRule="auto"/>
+      </w:pPr>
+      <w:r>
+        <w:t>- Avaliar a correlação dos fatores mapeados para verificação de hipótese nula;</w:t>
+      </w:r>
+    </w:p>
+    <w:p>
+      <w:pPr>
+        <w:spacing w:line="360" w:lineRule="auto"/>
+      </w:pPr>
+      <w:r>
+        <w:t xml:space="preserve">- </w:t>
+      </w:r>
+      <w:r>
+        <w:t xml:space="preserve">Avaliar os algoritmos preditivos que melhor atendam </w:t>
+      </w:r>
+      <w:r>
+        <w:t>às</w:t>
+      </w:r>
+      <w:r>
+        <w:t xml:space="preserve"> necessidades para predição deste problema;</w:t>
+      </w:r>
+    </w:p>
+    <w:p>
+      <w:pPr>
+        <w:spacing w:line="360" w:lineRule="auto"/>
+      </w:pPr>
+      <w:r>
+        <w:t xml:space="preserve">- </w:t>
+      </w:r>
+      <w:r>
+        <w:t>Aplicação e refinamento de um ou mais modelos preditivos;</w:t>
+      </w:r>
+    </w:p>
+    <w:p>
+      <w:pPr>
+        <w:spacing w:line="360" w:lineRule="auto"/>
+      </w:pPr>
+      <w:r>
+        <w:t>- Tratamento organização e filtragem dos dados coletados;</w:t>
+      </w:r>
+    </w:p>
+    <w:p>
+      <w:pPr>
+        <w:spacing w:line="360" w:lineRule="auto"/>
+      </w:pPr>
+      <w:r>
+        <w:t>- Aplicação do modelo escolhido para avaliação dos resultados;</w:t>
+      </w:r>
+    </w:p>
+    <w:p>
+      <w:pPr>
+        <w:spacing w:line="360" w:lineRule="auto"/>
+      </w:pPr>
+      <w:r>
+        <w:t>- Análise e apresentação dos resultados.</w:t>
+      </w:r>
+    </w:p>
+    <w:p>
+      <w:pPr>
+        <w:pStyle w:val="Ttulo1"/>
+        <w:spacing w:line="360" w:lineRule="auto"/>
+        <w:rPr>
+          <w:rFonts w:ascii="Arial" w:hAnsi="Arial" w:cs="Arial"/>
+        </w:rPr>
+      </w:pPr>
+      <w:bookmarkStart w:id="25" w:name="_Toc25099862"/>
+      <w:bookmarkEnd w:id="21"/>
+      <w:r>
+        <w:rPr>
+          <w:rFonts w:ascii="Arial" w:hAnsi="Arial" w:cs="Arial"/>
+        </w:rPr>
+        <w:t>Principais teorias/ferramentas envolvidas no projeto</w:t>
+      </w:r>
+      <w:bookmarkEnd w:id="25"/>
+    </w:p>
+    <w:p/>
+    <w:p>
+      <w:pPr>
+        <w:pStyle w:val="Ttulo2"/>
+      </w:pPr>
+      <w:bookmarkStart w:id="26" w:name="_Toc25099863"/>
+      <w:r>
+        <w:t>Sobra – Desperdício.</w:t>
+      </w:r>
+      <w:bookmarkEnd w:id="26"/>
+    </w:p>
+    <w:p>
+      <w:pPr>
+        <w:ind w:firstLine="432"/>
+      </w:pPr>
+      <w:r>
+        <w:t>-</w:t>
+      </w:r>
+      <w:r>
+        <w:rPr>
+          <w:b/>
+        </w:rPr>
+        <w:t>Resto-Ingesta:</w:t>
+      </w:r>
+      <w:r>
+        <w:t xml:space="preserve"> relação entre o resto devolvido nas bandejas e pratos pelos clientes e a quantidade de alimentos e preparações oferecidas (Nutricionistas, 2003). </w:t>
+      </w:r>
+    </w:p>
+    <w:p>
+      <w:pPr>
+        <w:ind w:firstLine="432"/>
+      </w:pPr>
+      <w:r>
+        <w:t>-</w:t>
+      </w:r>
+      <w:r>
+        <w:rPr>
+          <w:b/>
+        </w:rPr>
+        <w:t>Sobra:</w:t>
+      </w:r>
+      <w:r>
+        <w:t xml:space="preserve"> P</w:t>
+      </w:r>
+      <w:r>
+        <w:t>ode ser definido como o excedente de todo alimento que estiver pronto para consumo, mas que não for con</w:t>
+      </w:r>
+      <w:r>
+        <w:t>sumido no dia de sua preparação.</w:t>
+      </w:r>
+      <w:r>
+        <w:t xml:space="preserve"> Ainda existem duas ramificações: as sobras sujas e limpas, onde as sobras limpas seriam o caso do alimento pronto que não foi colocado para distribuição, e que ficou refrigerado em local com temperatura e tempo controlados. Já as sobras sujas, são os alimentos que foram servidos para serem consumidos e ficaram em espera fora de local com monitoramento de tempo e temperatura e que devem ser descartados (SÃO PAULO, 1999; SCOTTON, 2010).</w:t>
+      </w:r>
+    </w:p>
+    <w:p/>
+    <w:p>
+      <w:pPr>
+        <w:pStyle w:val="Ttulo2"/>
+      </w:pPr>
+      <w:bookmarkStart w:id="27" w:name="_Toc25099864"/>
+      <w:r>
+        <w:lastRenderedPageBreak/>
+        <w:t>Inteligência Artificial</w:t>
+      </w:r>
+      <w:bookmarkEnd w:id="27"/>
+    </w:p>
+    <w:p>
+      <w:pPr>
+        <w:pStyle w:val="Ttulo2"/>
+      </w:pPr>
+      <w:bookmarkStart w:id="28" w:name="_Toc25099865"/>
+      <w:r>
+        <w:t>Métodos de predição voltados para reduzir desperdício</w:t>
+      </w:r>
+      <w:bookmarkEnd w:id="28"/>
+    </w:p>
+    <w:p/>
+    <w:p>
+      <w:pPr>
+        <w:pStyle w:val="Ttulo1"/>
+        <w:spacing w:line="360" w:lineRule="auto"/>
+        <w:rPr>
+          <w:rFonts w:ascii="Arial" w:hAnsi="Arial" w:cs="Arial"/>
+        </w:rPr>
+      </w:pPr>
+      <w:bookmarkStart w:id="29" w:name="_Toc25099866"/>
+      <w:r>
+        <w:rPr>
+          <w:rFonts w:ascii="Arial" w:hAnsi="Arial" w:cs="Arial"/>
+        </w:rPr>
+        <w:t>Oportunidade de inovação</w:t>
+      </w:r>
+      <w:bookmarkEnd w:id="29"/>
+    </w:p>
+    <w:p>
+      <w:pPr>
+        <w:spacing w:line="360" w:lineRule="auto"/>
+      </w:pPr>
+      <w:r>
+        <w:t>Durante o desenvolvimento da pesquisa, não foram encontrados na literatura acadêmica brasileira</w:t>
+      </w:r>
+      <w:r>
+        <w:t>,</w:t>
+      </w:r>
+      <w:r>
+        <w:t xml:space="preserve"> nenhum trabalho que relacion</w:t>
+      </w:r>
+      <w:r>
+        <w:t>e</w:t>
+      </w:r>
+      <w:r>
+        <w:t xml:space="preserve"> aprendizado de máquina com desperdício de alimento, o que torna esse es</w:t>
+      </w:r>
+      <w:r>
+        <w:t xml:space="preserve">tudo pioneiro no Brasil, contribuindo para redução de custos e aumento da sustentabilidade global, melhorando assim a sociedade como um todo. </w:t>
+      </w:r>
+    </w:p>
+    <w:p>
+      <w:pPr>
+        <w:spacing w:line="360" w:lineRule="auto"/>
+      </w:pPr>
+      <w:r>
+        <w:t xml:space="preserve">Além disso, o presente trabalho apresenta uma oportunidade do exercício do papel do Engenheiro da Computação, </w:t>
+      </w:r>
+      <w:r>
+        <w:t xml:space="preserve">ao </w:t>
+      </w:r>
+      <w:r>
+        <w:t>buscar soluções inovadoras para os problemas do mundo e da sociedade.</w:t>
+      </w:r>
+    </w:p>
+    <w:p>
+      <w:pPr>
+        <w:pStyle w:val="Ttulo1"/>
+        <w:spacing w:line="360" w:lineRule="auto"/>
+        <w:rPr>
+          <w:rFonts w:ascii="Arial" w:hAnsi="Arial" w:cs="Arial"/>
+        </w:rPr>
+      </w:pPr>
+      <w:bookmarkStart w:id="30" w:name="_Toc25099867"/>
+      <w:commentRangeStart w:id="31"/>
+      <w:r>
+        <w:rPr>
+          <w:rFonts w:ascii="Arial" w:hAnsi="Arial" w:cs="Arial"/>
+        </w:rPr>
+        <w:t>Cronograma</w:t>
+      </w:r>
+      <w:commentRangeEnd w:id="31"/>
       <w:r>
         <w:rPr>
           <w:rStyle w:val="Refdecomentrio"/>
           <w:rFonts w:ascii="Arial" w:eastAsia="Calibri" w:hAnsi="Arial" w:cstheme="minorBidi"/>
           <w:color w:val="00000A"/>
         </w:rPr>
-        <w:commentReference w:id="37"/>
-      </w:r>
-      <w:bookmarkEnd w:id="36"/>
+        <w:commentReference w:id="31"/>
+      </w:r>
+      <w:bookmarkEnd w:id="30"/>
+    </w:p>
+    <w:p>
+      <w:pPr>
+        <w:pStyle w:val="Ttulo1"/>
+        <w:spacing w:line="360" w:lineRule="auto"/>
+        <w:rPr>
+          <w:rFonts w:ascii="Arial" w:hAnsi="Arial" w:cs="Arial"/>
+        </w:rPr>
+      </w:pPr>
+      <w:bookmarkStart w:id="32" w:name="_Toc25099868"/>
+      <w:commentRangeStart w:id="33"/>
+      <w:r>
+        <w:rPr>
+          <w:rFonts w:ascii="Arial" w:hAnsi="Arial" w:cs="Arial"/>
+        </w:rPr>
+        <w:t>Referências Bibliográfica.</w:t>
+      </w:r>
+      <w:commentRangeEnd w:id="33"/>
+      <w:r>
+        <w:rPr>
+          <w:rStyle w:val="Refdecomentrio"/>
+          <w:rFonts w:ascii="Arial" w:eastAsia="Calibri" w:hAnsi="Arial" w:cstheme="minorBidi"/>
+          <w:color w:val="00000A"/>
+        </w:rPr>
+        <w:commentReference w:id="33"/>
+      </w:r>
+      <w:bookmarkEnd w:id="32"/>
     </w:p>
     <w:p/>
     <w:p>
@@ -3771,28 +3850,28 @@
     </w:p>
     <w:p>
       <w:r>
+        <w:t>SANTOS, M. H. R.; CORDEIRO, A. R. Monitoramento da Gestão de Qualidade em uma Unidade de Alimentação e Nutrição na cidade de Ponta Grossa-Paraná. 5º Encontro de Engenharia e Tecnologia dos Campos Gerais. 19 a 22 de outubro, 2010.</w:t>
+      </w:r>
+    </w:p>
+    <w:p>
+      <w:r>
+        <w:t>SCOTTON, V. et al. Desperdício de Alimentos em Unidades de Alimentação e Nutrição: a contribuição do resto-ingestão e da sobra. Revista Higiene Alimentar, v. 24, n. 186/187, p. 19-24, 2010.</w:t>
+      </w:r>
+    </w:p>
+    <w:p>
+      <w:r>
+        <w:t>SILVA JUNIOR, E. A.; TEIXEIRA, R. P. A. Manual de procedimentos para utilização de sobras alimentares. Modelo nutrição: módulo programação. Rio de Janeiro: SESC, 2010.</w:t>
+      </w:r>
+    </w:p>
+    <w:p>
+      <w:r>
+        <w:t>PEREIRA, D. X. R. Going zero waste in canteens: Exploring food demand using data analytics. Faculdade de Engenharia da Universidade do Porto, 18 de julho de 2018.</w:t>
+      </w:r>
+    </w:p>
+    <w:p/>
+    <w:p>
+      <w:r>
         <w:lastRenderedPageBreak/>
-        <w:t>SANTOS, M. H. R.; CORDEIRO, A. R. Monitoramento da Gestão de Qualidade em uma Unidade de Alimentação e Nutrição na cidade de Ponta Grossa-Paraná. 5º Encontro de Engenharia e Tecnologia dos Campos Gerais. 19 a 22 de outubro, 2010.</w:t>
-      </w:r>
-    </w:p>
-    <w:p>
-      <w:r>
-        <w:t>SCOTTON, V. et al. Desperdício de Alimentos em Unidades de Alimentação e Nutrição: a contribuição do resto-ingestão e da sobra. Revista Higiene Alimentar, v. 24, n. 186/187, p. 19-24, 2010.</w:t>
-      </w:r>
-    </w:p>
-    <w:p>
-      <w:r>
-        <w:t>SILVA JUNIOR, E. A.; TEIXEIRA, R. P. A. Manual de procedimentos para utilização de sobras alimentares. Modelo nutrição: módulo programação. Rio de Janeiro: SESC, 2010.</w:t>
-      </w:r>
-    </w:p>
-    <w:p>
-      <w:r>
-        <w:t>PEREIRA, D. X. R. Going zero waste in canteens: Exploring food demand using data analytics. Faculdade de Engenharia da Universidade do Porto, 18 de julho de 2018.</w:t>
-      </w:r>
-    </w:p>
-    <w:p/>
-    <w:p>
-      <w:r>
         <w:t>Nutricionistas, C. F. (2 de Dezembro de 2003). RESOLUÇÃO CFN N°380/2005.</w:t>
       </w:r>
     </w:p>
@@ -4091,7 +4170,7 @@
 
 <file path=word/comments.xml><?xml version="1.0" encoding="utf-8"?>
 <w:comments xmlns:wpc="http://schemas.microsoft.com/office/word/2010/wordprocessingCanvas" xmlns:cx="http://schemas.microsoft.com/office/drawing/2014/chartex" xmlns:cx1="http://schemas.microsoft.com/office/drawing/2015/9/8/chartex" xmlns:mc="http://schemas.openxmlformats.org/markup-compatibility/2006" xmlns:o="urn:schemas-microsoft-com:office:office" xmlns:r="http://schemas.openxmlformats.org/officeDocument/2006/relationships" xmlns:m="http://schemas.openxmlformats.org/officeDocument/2006/math" xmlns:v="urn:schemas-microsoft-com:vml" xmlns:wp14="http://schemas.microsoft.com/office/word/2010/wordprocessingDrawing" xmlns:wp="http://schemas.openxmlformats.org/drawingml/2006/wordprocessingDrawing" xmlns:w10="urn:schemas-microsoft-com:office:word" xmlns:w="http://schemas.openxmlformats.org/wordprocessingml/2006/main" xmlns:w14="http://schemas.microsoft.com/office/word/2010/wordml" xmlns:w15="http://schemas.microsoft.com/office/word/2012/wordml" xmlns:w16se="http://schemas.microsoft.com/office/word/2015/wordml/symex" xmlns:wpg="http://schemas.microsoft.com/office/word/2010/wordprocessingGroup" xmlns:wpi="http://schemas.microsoft.com/office/word/2010/wordprocessingInk" xmlns:wne="http://schemas.microsoft.com/office/word/2006/wordml" xmlns:wps="http://schemas.microsoft.com/office/word/2010/wordprocessingShape" mc:Ignorable="w14 w15 w16se wp14">
-  <w:comment w:id="2" w:author="Gabriel Lara Baptista" w:date="2019-11-05T19:31:00Z" w:initials="GLB">
+  <w:comment w:id="3" w:author="Gabriel Lara Baptista" w:date="2019-11-05T19:31:00Z" w:initials="GLB">
     <w:p>
       <w:pPr>
         <w:pStyle w:val="Textodecomentrio"/>
@@ -4195,7 +4274,7 @@
       </w:r>
     </w:p>
   </w:comment>
-  <w:comment w:id="11" w:author="Gabriel Lara Baptista" w:date="2019-11-05T19:42:00Z" w:initials="GLB">
+  <w:comment w:id="10" w:author="Renan Dias de Oliveira" w:date="2019-11-19T23:49:00Z" w:initials="RDdO">
     <w:p>
       <w:pPr>
         <w:pStyle w:val="Textodecomentrio"/>
@@ -4207,11 +4286,35 @@
         <w:annotationRef/>
       </w:r>
       <w:r>
+        <w:t>1p = problema</w:t>
+      </w:r>
+    </w:p>
+    <w:p>
+      <w:pPr>
+        <w:pStyle w:val="Textodecomentrio"/>
+      </w:pPr>
+      <w:r>
+        <w:t>2p = hipótese</w:t>
+      </w:r>
+    </w:p>
+  </w:comment>
+  <w:comment w:id="12" w:author="Gabriel Lara Baptista" w:date="2019-11-05T19:42:00Z" w:initials="GLB">
+    <w:p>
+      <w:pPr>
+        <w:pStyle w:val="Textodecomentrio"/>
+      </w:pPr>
+      <w:r>
+        <w:rPr>
+          <w:rStyle w:val="Refdecomentrio"/>
+        </w:rPr>
+        <w:annotationRef/>
+      </w:r>
+      <w:r>
         <w:t>Referência.</w:t>
       </w:r>
     </w:p>
   </w:comment>
-  <w:comment w:id="12" w:author="Gabriel Lara Baptista" w:date="2019-11-05T19:43:00Z" w:initials="GLB">
+  <w:comment w:id="14" w:author="Gabriel Lara Baptista" w:date="2019-11-05T19:47:00Z" w:initials="GLB">
     <w:p>
       <w:pPr>
         <w:pStyle w:val="Textodecomentrio"/>
@@ -4223,11 +4326,11 @@
         <w:annotationRef/>
       </w:r>
       <w:r>
-        <w:t>Referênci</w:t>
+        <w:t>Repetido... Além disso, avaliar se alguns parágrafos não vão para a revisão de literatura.</w:t>
       </w:r>
     </w:p>
   </w:comment>
-  <w:comment w:id="14" w:author="Gabriel Lara Baptista" w:date="2019-11-05T19:45:00Z" w:initials="GLB">
+  <w:comment w:id="15" w:author="Renan Dias de Oliveira" w:date="2019-11-19T23:49:00Z" w:initials="RDdO">
     <w:p>
       <w:pPr>
         <w:pStyle w:val="Textodecomentrio"/>
@@ -4239,11 +4342,27 @@
         <w:annotationRef/>
       </w:r>
       <w:r>
+        <w:t>Paragrafos movidos para revisao</w:t>
+      </w:r>
+    </w:p>
+  </w:comment>
+  <w:comment w:id="16" w:author="Gabriel Lara Baptista" w:date="2019-11-05T19:45:00Z" w:initials="GLB">
+    <w:p>
+      <w:pPr>
+        <w:pStyle w:val="Textodecomentrio"/>
+      </w:pPr>
+      <w:r>
+        <w:rPr>
+          <w:rStyle w:val="Refdecomentrio"/>
+        </w:rPr>
+        <w:annotationRef/>
+      </w:r>
+      <w:r>
         <w:t>É uma atividade gerencial mesmo? OU é uma ferramenta para apoio na gestão e tomada de decisão?</w:t>
       </w:r>
     </w:p>
   </w:comment>
-  <w:comment w:id="15" w:author="082150320" w:date="2019-11-07T21:08:00Z" w:initials="0">
+  <w:comment w:id="17" w:author="082150320" w:date="2019-11-07T21:08:00Z" w:initials="0">
     <w:p>
       <w:pPr>
         <w:pStyle w:val="Textodecomentrio"/>
@@ -4259,55 +4378,7 @@
       </w:r>
     </w:p>
   </w:comment>
-  <w:comment w:id="16" w:author="Gabriel Lara Baptista" w:date="2019-11-05T19:47:00Z" w:initials="GLB">
-    <w:p>
-      <w:pPr>
-        <w:pStyle w:val="Textodecomentrio"/>
-      </w:pPr>
-      <w:r>
-        <w:rPr>
-          <w:rStyle w:val="Refdecomentrio"/>
-        </w:rPr>
-        <w:annotationRef/>
-      </w:r>
-      <w:r>
-        <w:t>Repetido... Além disso, avaliar se alguns parágrafos não vão para a revisão de literatura.</w:t>
-      </w:r>
-    </w:p>
-  </w:comment>
-  <w:comment w:id="17" w:author="Gabriel Lara Baptista" w:date="2019-11-05T19:48:00Z" w:initials="GLB">
-    <w:p>
-      <w:pPr>
-        <w:pStyle w:val="Textodecomentrio"/>
-      </w:pPr>
-      <w:r>
-        <w:rPr>
-          <w:rStyle w:val="Refdecomentrio"/>
-        </w:rPr>
-        <w:annotationRef/>
-      </w:r>
-      <w:r>
-        <w:t>Me parece que isso é revisão bibliográfica (capítulo 6)</w:t>
-      </w:r>
-    </w:p>
-  </w:comment>
-  <w:comment w:id="19" w:author="Gabriel Lara Baptista" w:date="2019-11-05T19:50:00Z" w:initials="GLB">
-    <w:p>
-      <w:pPr>
-        <w:pStyle w:val="Textodecomentrio"/>
-      </w:pPr>
-      <w:r>
-        <w:rPr>
-          <w:rStyle w:val="Refdecomentrio"/>
-        </w:rPr>
-        <w:annotationRef/>
-      </w:r>
-      <w:r>
-        <w:t>Vocês já falaram isso antes. Repetido...</w:t>
-      </w:r>
-    </w:p>
-  </w:comment>
-  <w:comment w:id="21" w:author="Gabriel Lara Baptista" w:date="2019-11-05T19:53:00Z" w:initials="GLB">
+  <w:comment w:id="19" w:author="Gabriel Lara Baptista" w:date="2019-11-05T19:53:00Z" w:initials="GLB">
     <w:p>
       <w:pPr>
         <w:pStyle w:val="Textodecomentrio"/>
@@ -4336,7 +4407,7 @@
       </w:hyperlink>
     </w:p>
   </w:comment>
-  <w:comment w:id="22" w:author="Gabriel Lara Baptista" w:date="2019-11-05T19:52:00Z" w:initials="GLB">
+  <w:comment w:id="20" w:author="Renan Dias de Oliveira" w:date="2019-11-19T23:48:00Z" w:initials="RDdO">
     <w:p>
       <w:pPr>
         <w:pStyle w:val="Textodecomentrio"/>
@@ -4348,11 +4419,11 @@
         <w:annotationRef/>
       </w:r>
       <w:r>
-        <w:t>Revisar...</w:t>
+        <w:t>texto enxugado, focando apenas na relevância</w:t>
       </w:r>
     </w:p>
   </w:comment>
-  <w:comment w:id="23" w:author="Gabriel Lara Baptista" w:date="2019-11-05T19:53:00Z" w:initials="GLB">
+  <w:comment w:id="31" w:author="Gabriel Lara Baptista" w:date="2019-11-05T19:29:00Z" w:initials="GLB">
     <w:p>
       <w:pPr>
         <w:pStyle w:val="Textodecomentrio"/>
@@ -4364,48 +4435,11 @@
         <w:annotationRef/>
       </w:r>
       <w:r>
-        <w:t>Você já falou... Repetitivo...</w:t>
+        <w:t>Invertido</w:t>
       </w:r>
     </w:p>
   </w:comment>
-  <w:comment w:id="24" w:author="082150320" w:date="2019-11-07T21:23:00Z" w:initials="0">
-    <w:p>
-      <w:pPr>
-        <w:pStyle w:val="Textodecomentrio"/>
-      </w:pPr>
-      <w:r>
-        <w:rPr>
-          <w:rStyle w:val="Refdecomentrio"/>
-        </w:rPr>
-        <w:annotationRef/>
-      </w:r>
-      <w:r>
-        <w:t>Revisado</w:t>
-      </w:r>
-    </w:p>
-    <w:p>
-      <w:pPr>
-        <w:pStyle w:val="Textodecomentrio"/>
-      </w:pPr>
-    </w:p>
-  </w:comment>
-  <w:comment w:id="35" w:author="Gabriel Lara Baptista" w:date="2019-11-05T19:29:00Z" w:initials="GLB">
-    <w:p>
-      <w:pPr>
-        <w:pStyle w:val="Textodecomentrio"/>
-      </w:pPr>
-      <w:r>
-        <w:rPr>
-          <w:rStyle w:val="Refdecomentrio"/>
-        </w:rPr>
-        <w:annotationRef/>
-      </w:r>
-      <w:r>
-        <w:t>Invertido</w:t>
-      </w:r>
-    </w:p>
-  </w:comment>
-  <w:comment w:id="37" w:author="Gabriel Lara Baptista" w:date="2019-11-05T19:29:00Z" w:initials="GLB">
+  <w:comment w:id="33" w:author="Gabriel Lara Baptista" w:date="2019-11-05T19:29:00Z" w:initials="GLB">
     <w:p>
       <w:pPr>
         <w:pStyle w:val="Textodecomentrio"/>
@@ -4431,17 +4465,14 @@
   <w15:commentEx w15:paraId="66F84EA6" w15:done="0"/>
   <w15:commentEx w15:paraId="79BFD1AC" w15:done="0"/>
   <w15:commentEx w15:paraId="59392D1C" w15:done="0"/>
+  <w15:commentEx w15:paraId="55E48714" w15:paraIdParent="59392D1C" w15:done="0"/>
   <w15:commentEx w15:paraId="1E96D0A6" w15:done="0"/>
-  <w15:commentEx w15:paraId="479F17EC" w15:done="0"/>
-  <w15:commentEx w15:paraId="77461007" w15:done="0"/>
-  <w15:commentEx w15:paraId="6F06F68D" w15:paraIdParent="77461007" w15:done="0"/>
   <w15:commentEx w15:paraId="56E7E47B" w15:done="0"/>
-  <w15:commentEx w15:paraId="61700931" w15:done="0"/>
-  <w15:commentEx w15:paraId="7F04237D" w15:done="0"/>
+  <w15:commentEx w15:paraId="4E91FF50" w15:paraIdParent="56E7E47B" w15:done="0"/>
+  <w15:commentEx w15:paraId="3D372A5B" w15:done="0"/>
+  <w15:commentEx w15:paraId="0860C858" w15:paraIdParent="3D372A5B" w15:done="0"/>
   <w15:commentEx w15:paraId="600B0891" w15:done="0"/>
-  <w15:commentEx w15:paraId="6F3BCCFD" w15:done="0"/>
-  <w15:commentEx w15:paraId="6E93CC0E" w15:done="0"/>
-  <w15:commentEx w15:paraId="602A80F2" w15:paraIdParent="6E93CC0E" w15:done="0"/>
+  <w15:commentEx w15:paraId="7D85D900" w15:paraIdParent="600B0891" w15:done="0"/>
   <w15:commentEx w15:paraId="7F525489" w15:done="0"/>
   <w15:commentEx w15:paraId="30F026F5" w15:done="0"/>
 </w15:commentsEx>
@@ -4636,7 +4667,7 @@
             </wp:anchor>
           </w:drawing>
         </mc:Choice>
-        <mc:Fallback xmlns:w16cid="http://schemas.microsoft.com/office/word/2016/wordml/cid" xmlns:am3d="http://schemas.microsoft.com/office/drawing/2017/model3d" xmlns:aink="http://schemas.microsoft.com/office/drawing/2016/ink" xmlns:cx8="http://schemas.microsoft.com/office/drawing/2016/5/14/chartex" xmlns:cx7="http://schemas.microsoft.com/office/drawing/2016/5/13/chartex" xmlns:cx6="http://schemas.microsoft.com/office/drawing/2016/5/12/chartex" xmlns:cx5="http://schemas.microsoft.com/office/drawing/2016/5/11/chartex" xmlns:cx4="http://schemas.microsoft.com/office/drawing/2016/5/10/chartex" xmlns:cx3="http://schemas.microsoft.com/office/drawing/2016/5/9/chartex" xmlns:cx2="http://schemas.microsoft.com/office/drawing/2015/10/21/chartex">
+        <mc:Fallback xmlns:cx2="http://schemas.microsoft.com/office/drawing/2015/10/21/chartex" xmlns:cx3="http://schemas.microsoft.com/office/drawing/2016/5/9/chartex" xmlns:cx4="http://schemas.microsoft.com/office/drawing/2016/5/10/chartex" xmlns:cx5="http://schemas.microsoft.com/office/drawing/2016/5/11/chartex" xmlns:cx6="http://schemas.microsoft.com/office/drawing/2016/5/12/chartex" xmlns:cx7="http://schemas.microsoft.com/office/drawing/2016/5/13/chartex" xmlns:cx8="http://schemas.microsoft.com/office/drawing/2016/5/14/chartex" xmlns:aink="http://schemas.microsoft.com/office/drawing/2016/ink" xmlns:am3d="http://schemas.microsoft.com/office/drawing/2017/model3d" xmlns:w16cid="http://schemas.microsoft.com/office/word/2016/wordml/cid">
           <w:pict>
             <v:group w14:anchorId="30426D40" id="Grupo 10" o:spid="_x0000_s1026" style="position:absolute;margin-left:41.85pt;margin-top:-27pt;width:544.3pt;height:92.1pt;z-index:251659264;mso-position-horizontal-relative:page;mso-width-relative:margin" coordsize="69126,11696" o:gfxdata="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">
               <v:shapetype id="_x0000_t75" coordsize="21600,21600" o:spt="75" o:preferrelative="t" path="m@4@5l@4@11@9@11@9@5xe" filled="f" stroked="f">
@@ -5652,6 +5683,9 @@
 <w15:people xmlns:wpc="http://schemas.microsoft.com/office/word/2010/wordprocessingCanvas" xmlns:cx="http://schemas.microsoft.com/office/drawing/2014/chartex" xmlns:cx1="http://schemas.microsoft.com/office/drawing/2015/9/8/chartex" xmlns:mc="http://schemas.openxmlformats.org/markup-compatibility/2006" xmlns:o="urn:schemas-microsoft-com:office:office" xmlns:r="http://schemas.openxmlformats.org/officeDocument/2006/relationships" xmlns:m="http://schemas.openxmlformats.org/officeDocument/2006/math" xmlns:v="urn:schemas-microsoft-com:vml" xmlns:wp14="http://schemas.microsoft.com/office/word/2010/wordprocessingDrawing" xmlns:wp="http://schemas.openxmlformats.org/drawingml/2006/wordprocessingDrawing" xmlns:w10="urn:schemas-microsoft-com:office:word" xmlns:w="http://schemas.openxmlformats.org/wordprocessingml/2006/main" xmlns:w14="http://schemas.microsoft.com/office/word/2010/wordml" xmlns:w15="http://schemas.microsoft.com/office/word/2012/wordml" xmlns:w16se="http://schemas.microsoft.com/office/word/2015/wordml/symex" xmlns:wpg="http://schemas.microsoft.com/office/word/2010/wordprocessingGroup" xmlns:wpi="http://schemas.microsoft.com/office/word/2010/wordprocessingInk" xmlns:wne="http://schemas.microsoft.com/office/word/2006/wordml" xmlns:wps="http://schemas.microsoft.com/office/word/2010/wordprocessingShape" mc:Ignorable="w14 w15 w16se wp14">
   <w15:person w15:author="Gabriel Lara Baptista">
     <w15:presenceInfo w15:providerId="AD" w15:userId="S::gabriell@toledobrasil.com.br::d988b3c5-079a-4101-8b51-1f9f8864aade"/>
+  </w15:person>
+  <w15:person w15:author="Renan Dias de Oliveira">
+    <w15:presenceInfo w15:providerId="Windows Live" w15:userId="62879b57169fd647"/>
   </w15:person>
   <w15:person w15:author="082150320">
     <w15:presenceInfo w15:providerId="None" w15:userId="082150320"/>
@@ -7292,7 +7326,7 @@
 </file>
 
 <file path=customXml/itemProps2.xml><?xml version="1.0" encoding="utf-8"?>
-<ds:datastoreItem xmlns:ds="http://schemas.openxmlformats.org/officeDocument/2006/customXml" ds:itemID="{981A817D-626F-4B02-82F1-06D3E60F7FD6}">
+<ds:datastoreItem xmlns:ds="http://schemas.openxmlformats.org/officeDocument/2006/customXml" ds:itemID="{382EF480-470F-4D4E-BF3E-12898E75ADD2}">
   <ds:schemaRefs>
     <ds:schemaRef ds:uri="http://schemas.openxmlformats.org/officeDocument/2006/bibliography"/>
   </ds:schemaRefs>

</xml_diff>